<commit_message>
add some info about softmax regression
</commit_message>
<xml_diff>
--- a/1_supervised_classification/4-Softmax Regression/Softmax Regression.docx
+++ b/1_supervised_classification/4-Softmax Regression/Softmax Regression.docx
@@ -1,6 +1,6 @@
 
 <file path=word/document.xml><?xml version="1.0" encoding="utf-8"?>
-<w:document xmlns:wpc="http://schemas.microsoft.com/office/word/2010/wordprocessingCanvas" xmlns:mc="http://schemas.openxmlformats.org/markup-compatibility/2006" xmlns:o="urn:schemas-microsoft-com:office:office" xmlns:r="http://schemas.openxmlformats.org/officeDocument/2006/relationships" xmlns:m="http://schemas.openxmlformats.org/officeDocument/2006/math" xmlns:v="urn:schemas-microsoft-com:vml" xmlns:wp14="http://schemas.microsoft.com/office/word/2010/wordprocessingDrawing" xmlns:wp="http://schemas.openxmlformats.org/drawingml/2006/wordprocessingDrawing" xmlns:w10="urn:schemas-microsoft-com:office:word" xmlns:w="http://schemas.openxmlformats.org/wordprocessingml/2006/main" xmlns:w14="http://schemas.microsoft.com/office/word/2010/wordml" xmlns:w15="http://schemas.microsoft.com/office/word/2012/wordml" xmlns:wpg="http://schemas.microsoft.com/office/word/2010/wordprocessingGroup" xmlns:wpi="http://schemas.microsoft.com/office/word/2010/wordprocessingInk" xmlns:wne="http://schemas.microsoft.com/office/word/2006/wordml" xmlns:wps="http://schemas.microsoft.com/office/word/2010/wordprocessingShape" mc:Ignorable="w14 w15 wp14">
+<w:document xmlns:wpc="http://schemas.microsoft.com/office/word/2010/wordprocessingCanvas" xmlns:mc="http://schemas.openxmlformats.org/markup-compatibility/2006" xmlns:o="urn:schemas-microsoft-com:office:office" xmlns:r="http://schemas.openxmlformats.org/officeDocument/2006/relationships" xmlns:m="http://schemas.openxmlformats.org/officeDocument/2006/math" xmlns:v="urn:schemas-microsoft-com:vml" xmlns:wp14="http://schemas.microsoft.com/office/word/2010/wordprocessingDrawing" xmlns:wp="http://schemas.openxmlformats.org/drawingml/2006/wordprocessingDrawing" xmlns:w10="urn:schemas-microsoft-com:office:word" xmlns:w="http://schemas.openxmlformats.org/wordprocessingml/2006/main" xmlns:w14="http://schemas.microsoft.com/office/word/2010/wordml" xmlns:wpg="http://schemas.microsoft.com/office/word/2010/wordprocessingGroup" xmlns:wpi="http://schemas.microsoft.com/office/word/2010/wordprocessingInk" xmlns:wne="http://schemas.microsoft.com/office/word/2006/wordml" xmlns:wps="http://schemas.microsoft.com/office/word/2010/wordprocessingShape" mc:Ignorable="w14 wp14">
   <w:body>
     <w:p>
       <w:pPr>
@@ -89,7 +89,7 @@
                     <pic:cNvPicPr/>
                   </pic:nvPicPr>
                   <pic:blipFill>
-                    <a:blip r:embed="rId4"/>
+                    <a:blip r:embed="rId6"/>
                     <a:stretch>
                       <a:fillRect/>
                     </a:stretch>
@@ -143,7 +143,7 @@
                     <pic:cNvPicPr/>
                   </pic:nvPicPr>
                   <pic:blipFill>
-                    <a:blip r:embed="rId5"/>
+                    <a:blip r:embed="rId7"/>
                     <a:stretch>
                       <a:fillRect/>
                     </a:stretch>
@@ -198,7 +198,7 @@
                     <pic:cNvPicPr/>
                   </pic:nvPicPr>
                   <pic:blipFill>
-                    <a:blip r:embed="rId6"/>
+                    <a:blip r:embed="rId8"/>
                     <a:stretch>
                       <a:fillRect/>
                     </a:stretch>
@@ -246,7 +246,7 @@
                     <pic:cNvPicPr/>
                   </pic:nvPicPr>
                   <pic:blipFill>
-                    <a:blip r:embed="rId7"/>
+                    <a:blip r:embed="rId9"/>
                     <a:stretch>
                       <a:fillRect/>
                     </a:stretch>
@@ -289,7 +289,7 @@
                     <pic:cNvPicPr/>
                   </pic:nvPicPr>
                   <pic:blipFill>
-                    <a:blip r:embed="rId8"/>
+                    <a:blip r:embed="rId10"/>
                     <a:stretch>
                       <a:fillRect/>
                     </a:stretch>
@@ -337,7 +337,7 @@
                     <pic:cNvPicPr/>
                   </pic:nvPicPr>
                   <pic:blipFill>
-                    <a:blip r:embed="rId9"/>
+                    <a:blip r:embed="rId11"/>
                     <a:stretch>
                       <a:fillRect/>
                     </a:stretch>
@@ -387,7 +387,7 @@
                     <pic:cNvPicPr/>
                   </pic:nvPicPr>
                   <pic:blipFill>
-                    <a:blip r:embed="rId10"/>
+                    <a:blip r:embed="rId12"/>
                     <a:stretch>
                       <a:fillRect/>
                     </a:stretch>
@@ -432,7 +432,7 @@
                     <pic:cNvPicPr/>
                   </pic:nvPicPr>
                   <pic:blipFill>
-                    <a:blip r:embed="rId11"/>
+                    <a:blip r:embed="rId13"/>
                     <a:stretch>
                       <a:fillRect/>
                     </a:stretch>
@@ -511,7 +511,7 @@
                     <pic:cNvPicPr/>
                   </pic:nvPicPr>
                   <pic:blipFill>
-                    <a:blip r:embed="rId12"/>
+                    <a:blip r:embed="rId14"/>
                     <a:stretch>
                       <a:fillRect/>
                     </a:stretch>
@@ -558,7 +558,7 @@
                     <pic:cNvPicPr/>
                   </pic:nvPicPr>
                   <pic:blipFill>
-                    <a:blip r:embed="rId13"/>
+                    <a:blip r:embed="rId15"/>
                     <a:stretch>
                       <a:fillRect/>
                     </a:stretch>
@@ -626,7 +626,7 @@
                     <pic:cNvPicPr/>
                   </pic:nvPicPr>
                   <pic:blipFill>
-                    <a:blip r:embed="rId14"/>
+                    <a:blip r:embed="rId16"/>
                     <a:stretch>
                       <a:fillRect/>
                     </a:stretch>
@@ -655,11 +655,11 @@
       </w:r>
       <w:proofErr w:type="gramEnd"/>
       <w:r>
-        <w:t xml:space="preserve">. I.e. we want to estimate the probability of the class label taking on each of the K different possible values. Thus, our hypothesis will output a K – dimensional vector (whose </w:t>
+        <w:t xml:space="preserve">. I.e. we want to estimate the probability of the class label taking on each of the K different possible values. Thus, our hypothesis will output a K – dimensional vector </w:t>
       </w:r>
       <w:r>
         <w:lastRenderedPageBreak/>
-        <w:t>ele</w:t>
+        <w:t>(whose ele</w:t>
       </w:r>
       <w:r>
         <w:t>ments sum to 1</w:t>
@@ -690,7 +690,7 @@
                     <pic:cNvPicPr/>
                   </pic:nvPicPr>
                   <pic:blipFill>
-                    <a:blip r:embed="rId15"/>
+                    <a:blip r:embed="rId17"/>
                     <a:stretch>
                       <a:fillRect/>
                     </a:stretch>
@@ -735,7 +735,7 @@
                     <pic:cNvPicPr/>
                   </pic:nvPicPr>
                   <pic:blipFill>
-                    <a:blip r:embed="rId16"/>
+                    <a:blip r:embed="rId18"/>
                     <a:stretch>
                       <a:fillRect/>
                     </a:stretch>
@@ -783,7 +783,7 @@
                     <pic:cNvPicPr/>
                   </pic:nvPicPr>
                   <pic:blipFill>
-                    <a:blip r:embed="rId17"/>
+                    <a:blip r:embed="rId19"/>
                     <a:stretch>
                       <a:fillRect/>
                     </a:stretch>
@@ -826,7 +826,7 @@
                     <pic:cNvPicPr/>
                   </pic:nvPicPr>
                   <pic:blipFill>
-                    <a:blip r:embed="rId18"/>
+                    <a:blip r:embed="rId20"/>
                     <a:stretch>
                       <a:fillRect/>
                     </a:stretch>
@@ -892,7 +892,7 @@
                     <pic:cNvPicPr/>
                   </pic:nvPicPr>
                   <pic:blipFill>
-                    <a:blip r:embed="rId19"/>
+                    <a:blip r:embed="rId21"/>
                     <a:stretch>
                       <a:fillRect/>
                     </a:stretch>
@@ -943,7 +943,7 @@
                     <pic:cNvPicPr/>
                   </pic:nvPicPr>
                   <pic:blipFill>
-                    <a:blip r:embed="rId19"/>
+                    <a:blip r:embed="rId21"/>
                     <a:stretch>
                       <a:fillRect/>
                     </a:stretch>
@@ -986,7 +986,7 @@
                     <pic:cNvPicPr/>
                   </pic:nvPicPr>
                   <pic:blipFill>
-                    <a:blip r:embed="rId20"/>
+                    <a:blip r:embed="rId22"/>
                     <a:stretch>
                       <a:fillRect/>
                     </a:stretch>
@@ -1013,6 +1013,9 @@
     <w:p>
       <w:pPr>
         <w:ind w:firstLineChars="850" w:firstLine="1785"/>
+        <w:rPr>
+          <w:rFonts w:hint="eastAsia"/>
+        </w:rPr>
       </w:pPr>
       <w:r>
         <w:rPr>
@@ -1034,7 +1037,7 @@
                     <pic:cNvPicPr/>
                   </pic:nvPicPr>
                   <pic:blipFill>
-                    <a:blip r:embed="rId21"/>
+                    <a:blip r:embed="rId23"/>
                     <a:stretch>
                       <a:fillRect/>
                     </a:stretch>
@@ -1043,6 +1046,287 @@
                     <a:xfrm>
                       <a:off x="0" y="0"/>
                       <a:ext cx="2514600" cy="904875"/>
+                    </a:xfrm>
+                    <a:prstGeom prst="rect">
+                      <a:avLst/>
+                    </a:prstGeom>
+                  </pic:spPr>
+                </pic:pic>
+              </a:graphicData>
+            </a:graphic>
+          </wp:inline>
+        </w:drawing>
+      </w:r>
+    </w:p>
+    <w:p>
+      <w:pPr>
+        <w:rPr>
+          <w:rFonts w:hint="eastAsia"/>
+        </w:rPr>
+      </w:pPr>
+      <w:r>
+        <w:t>Y</w:t>
+      </w:r>
+      <w:r>
+        <w:rPr>
+          <w:rFonts w:hint="eastAsia"/>
+        </w:rPr>
+        <w:t xml:space="preserve">ou can picture our </w:t>
+      </w:r>
+      <w:proofErr w:type="spellStart"/>
+      <w:r>
+        <w:rPr>
+          <w:rFonts w:hint="eastAsia"/>
+        </w:rPr>
+        <w:t>softmax</w:t>
+      </w:r>
+      <w:proofErr w:type="spellEnd"/>
+      <w:r>
+        <w:rPr>
+          <w:rFonts w:hint="eastAsia"/>
+        </w:rPr>
+        <w:t xml:space="preserve"> regression as looking something like the following, although with a lot more </w:t>
+      </w:r>
+      <w:proofErr w:type="spellStart"/>
+      <w:r>
+        <w:rPr>
+          <w:rFonts w:hint="eastAsia"/>
+        </w:rPr>
+        <w:t>xs</w:t>
+      </w:r>
+      <w:proofErr w:type="spellEnd"/>
+      <w:r>
+        <w:rPr>
+          <w:rFonts w:hint="eastAsia"/>
+        </w:rPr>
+        <w:t xml:space="preserve">. For each output, we compute a weighted sum of the </w:t>
+      </w:r>
+      <w:proofErr w:type="spellStart"/>
+      <w:r>
+        <w:rPr>
+          <w:rFonts w:hint="eastAsia"/>
+        </w:rPr>
+        <w:t>xs</w:t>
+      </w:r>
+      <w:proofErr w:type="spellEnd"/>
+      <w:r>
+        <w:rPr>
+          <w:rFonts w:hint="eastAsia"/>
+        </w:rPr>
+        <w:t xml:space="preserve">, add a bias, and the apply </w:t>
+      </w:r>
+      <w:proofErr w:type="spellStart"/>
+      <w:r>
+        <w:rPr>
+          <w:rFonts w:hint="eastAsia"/>
+        </w:rPr>
+        <w:t>softmax</w:t>
+      </w:r>
+      <w:proofErr w:type="spellEnd"/>
+      <w:r>
+        <w:rPr>
+          <w:rFonts w:hint="eastAsia"/>
+        </w:rPr>
+        <w:t>.</w:t>
+      </w:r>
+    </w:p>
+    <w:p>
+      <w:pPr>
+        <w:ind w:firstLineChars="550" w:firstLine="1155"/>
+        <w:rPr>
+          <w:rFonts w:hint="eastAsia"/>
+        </w:rPr>
+      </w:pPr>
+      <w:r>
+        <w:rPr>
+          <w:noProof/>
+        </w:rPr>
+        <w:drawing>
+          <wp:inline distT="0" distB="0" distL="0" distR="0" wp14:anchorId="2EA39317" wp14:editId="544EAE9F">
+            <wp:extent cx="3333750" cy="1409700"/>
+            <wp:effectExtent l="0" t="0" r="0" b="0"/>
+            <wp:docPr id="33" name="图片 33"/>
+            <wp:cNvGraphicFramePr>
+              <a:graphicFrameLocks xmlns:a="http://schemas.openxmlformats.org/drawingml/2006/main" noChangeAspect="1"/>
+            </wp:cNvGraphicFramePr>
+            <a:graphic xmlns:a="http://schemas.openxmlformats.org/drawingml/2006/main">
+              <a:graphicData uri="http://schemas.openxmlformats.org/drawingml/2006/picture">
+                <pic:pic xmlns:pic="http://schemas.openxmlformats.org/drawingml/2006/picture">
+                  <pic:nvPicPr>
+                    <pic:cNvPr id="0" name=""/>
+                    <pic:cNvPicPr/>
+                  </pic:nvPicPr>
+                  <pic:blipFill>
+                    <a:blip r:embed="rId24"/>
+                    <a:stretch>
+                      <a:fillRect/>
+                    </a:stretch>
+                  </pic:blipFill>
+                  <pic:spPr>
+                    <a:xfrm>
+                      <a:off x="0" y="0"/>
+                      <a:ext cx="3333750" cy="1409700"/>
+                    </a:xfrm>
+                    <a:prstGeom prst="rect">
+                      <a:avLst/>
+                    </a:prstGeom>
+                  </pic:spPr>
+                </pic:pic>
+              </a:graphicData>
+            </a:graphic>
+          </wp:inline>
+        </w:drawing>
+      </w:r>
+    </w:p>
+    <w:p>
+      <w:pPr>
+        <w:rPr>
+          <w:rFonts w:hint="eastAsia"/>
+        </w:rPr>
+      </w:pPr>
+      <w:r>
+        <w:rPr>
+          <w:rFonts w:hint="eastAsia"/>
+        </w:rPr>
+        <w:t>If we write that out as equations, we get:</w:t>
+      </w:r>
+    </w:p>
+    <w:p>
+      <w:pPr>
+        <w:rPr>
+          <w:rFonts w:hint="eastAsia"/>
+        </w:rPr>
+      </w:pPr>
+      <w:r>
+        <w:rPr>
+          <w:rFonts w:hint="eastAsia"/>
+        </w:rPr>
+        <w:t xml:space="preserve">         </w:t>
+      </w:r>
+      <w:r>
+        <w:rPr>
+          <w:noProof/>
+        </w:rPr>
+        <w:drawing>
+          <wp:inline distT="0" distB="0" distL="0" distR="0" wp14:anchorId="081561E6" wp14:editId="7EBBECC3">
+            <wp:extent cx="3133725" cy="809625"/>
+            <wp:effectExtent l="0" t="0" r="9525" b="9525"/>
+            <wp:docPr id="54" name="图片 54"/>
+            <wp:cNvGraphicFramePr>
+              <a:graphicFrameLocks xmlns:a="http://schemas.openxmlformats.org/drawingml/2006/main" noChangeAspect="1"/>
+            </wp:cNvGraphicFramePr>
+            <a:graphic xmlns:a="http://schemas.openxmlformats.org/drawingml/2006/main">
+              <a:graphicData uri="http://schemas.openxmlformats.org/drawingml/2006/picture">
+                <pic:pic xmlns:pic="http://schemas.openxmlformats.org/drawingml/2006/picture">
+                  <pic:nvPicPr>
+                    <pic:cNvPr id="0" name=""/>
+                    <pic:cNvPicPr/>
+                  </pic:nvPicPr>
+                  <pic:blipFill>
+                    <a:blip r:embed="rId25"/>
+                    <a:stretch>
+                      <a:fillRect/>
+                    </a:stretch>
+                  </pic:blipFill>
+                  <pic:spPr>
+                    <a:xfrm>
+                      <a:off x="0" y="0"/>
+                      <a:ext cx="3133725" cy="809625"/>
+                    </a:xfrm>
+                    <a:prstGeom prst="rect">
+                      <a:avLst/>
+                    </a:prstGeom>
+                  </pic:spPr>
+                </pic:pic>
+              </a:graphicData>
+            </a:graphic>
+          </wp:inline>
+        </w:drawing>
+      </w:r>
+    </w:p>
+    <w:p>
+      <w:pPr>
+        <w:rPr>
+          <w:rFonts w:hint="eastAsia"/>
+        </w:rPr>
+      </w:pPr>
+      <w:r>
+        <w:rPr>
+          <w:rFonts w:hint="eastAsia"/>
+        </w:rPr>
+        <w:lastRenderedPageBreak/>
+        <w:t xml:space="preserve">We can </w:t>
+      </w:r>
+      <w:r>
+        <w:t>‘</w:t>
+      </w:r>
+      <w:proofErr w:type="spellStart"/>
+      <w:r>
+        <w:rPr>
+          <w:rFonts w:hint="eastAsia"/>
+        </w:rPr>
+        <w:t>vectorize</w:t>
+      </w:r>
+      <w:proofErr w:type="spellEnd"/>
+      <w:r>
+        <w:t>’</w:t>
+      </w:r>
+      <w:r>
+        <w:rPr>
+          <w:rFonts w:hint="eastAsia"/>
+        </w:rPr>
+        <w:t xml:space="preserve"> this procedure, turning it into a matrix multiplication and vector addition. This is helpful computational efficiency.</w:t>
+      </w:r>
+    </w:p>
+    <w:p>
+      <w:pPr>
+        <w:rPr>
+          <w:rFonts w:hint="eastAsia"/>
+        </w:rPr>
+      </w:pPr>
+      <w:r>
+        <w:rPr>
+          <w:rFonts w:hint="eastAsia"/>
+        </w:rPr>
+        <w:t>More compactly, we can just write:</w:t>
+      </w:r>
+    </w:p>
+    <w:p>
+      <w:r>
+        <w:rPr>
+          <w:rFonts w:hint="eastAsia"/>
+        </w:rPr>
+        <w:t xml:space="preserve">           </w:t>
+      </w:r>
+      <w:r>
+        <w:rPr>
+          <w:noProof/>
+        </w:rPr>
+        <w:drawing>
+          <wp:inline distT="0" distB="0" distL="0" distR="0" wp14:anchorId="6F141062" wp14:editId="06351A0E">
+            <wp:extent cx="1762125" cy="304800"/>
+            <wp:effectExtent l="0" t="0" r="9525" b="0"/>
+            <wp:docPr id="55" name="图片 55"/>
+            <wp:cNvGraphicFramePr>
+              <a:graphicFrameLocks xmlns:a="http://schemas.openxmlformats.org/drawingml/2006/main" noChangeAspect="1"/>
+            </wp:cNvGraphicFramePr>
+            <a:graphic xmlns:a="http://schemas.openxmlformats.org/drawingml/2006/main">
+              <a:graphicData uri="http://schemas.openxmlformats.org/drawingml/2006/picture">
+                <pic:pic xmlns:pic="http://schemas.openxmlformats.org/drawingml/2006/picture">
+                  <pic:nvPicPr>
+                    <pic:cNvPr id="0" name=""/>
+                    <pic:cNvPicPr/>
+                  </pic:nvPicPr>
+                  <pic:blipFill>
+                    <a:blip r:embed="rId26"/>
+                    <a:stretch>
+                      <a:fillRect/>
+                    </a:stretch>
+                  </pic:blipFill>
+                  <pic:spPr>
+                    <a:xfrm>
+                      <a:off x="0" y="0"/>
+                      <a:ext cx="1762125" cy="304800"/>
                     </a:xfrm>
                     <a:prstGeom prst="rect">
                       <a:avLst/>
@@ -1103,7 +1387,7 @@
                     <pic:cNvPicPr/>
                   </pic:nvPicPr>
                   <pic:blipFill>
-                    <a:blip r:embed="rId22"/>
+                    <a:blip r:embed="rId27"/>
                     <a:stretch>
                       <a:fillRect/>
                     </a:stretch>
@@ -1156,7 +1440,7 @@
                     <pic:cNvPicPr/>
                   </pic:nvPicPr>
                   <pic:blipFill>
-                    <a:blip r:embed="rId23"/>
+                    <a:blip r:embed="rId28"/>
                     <a:stretch>
                       <a:fillRect/>
                     </a:stretch>
@@ -1196,14 +1480,7 @@
         <w:rPr>
           <w:rFonts w:hint="eastAsia"/>
         </w:rPr>
-        <w:t xml:space="preserve"> cost function is similar, except that we now sum over the K different possible values </w:t>
-      </w:r>
-      <w:r>
-        <w:rPr>
-          <w:rFonts w:hint="eastAsia"/>
-        </w:rPr>
-        <w:lastRenderedPageBreak/>
-        <w:t xml:space="preserve">of the class label. </w:t>
+        <w:t xml:space="preserve"> cost function is similar, except that we now sum over the K different possible values of the class label. </w:t>
       </w:r>
       <w:r>
         <w:t xml:space="preserve">Note also that in </w:t>
@@ -1241,7 +1518,7 @@
                     <pic:cNvPicPr/>
                   </pic:nvPicPr>
                   <pic:blipFill>
-                    <a:blip r:embed="rId24"/>
+                    <a:blip r:embed="rId29"/>
                     <a:stretch>
                       <a:fillRect/>
                     </a:stretch>
@@ -1289,7 +1566,7 @@
                     <pic:cNvPicPr/>
                   </pic:nvPicPr>
                   <pic:blipFill>
-                    <a:blip r:embed="rId25"/>
+                    <a:blip r:embed="rId30"/>
                     <a:stretch>
                       <a:fillRect/>
                     </a:stretch>
@@ -1343,7 +1620,7 @@
                     <pic:cNvPicPr/>
                   </pic:nvPicPr>
                   <pic:blipFill>
-                    <a:blip r:embed="rId26"/>
+                    <a:blip r:embed="rId31"/>
                     <a:stretch>
                       <a:fillRect/>
                     </a:stretch>
@@ -1396,7 +1673,7 @@
                     <pic:cNvPicPr/>
                   </pic:nvPicPr>
                   <pic:blipFill>
-                    <a:blip r:embed="rId27"/>
+                    <a:blip r:embed="rId32"/>
                     <a:stretch>
                       <a:fillRect/>
                     </a:stretch>
@@ -1445,7 +1722,7 @@
                     <pic:cNvPicPr/>
                   </pic:nvPicPr>
                   <pic:blipFill>
-                    <a:blip r:embed="rId28"/>
+                    <a:blip r:embed="rId33"/>
                     <a:stretch>
                       <a:fillRect/>
                     </a:stretch>
@@ -1491,7 +1768,7 @@
                     <pic:cNvPicPr/>
                   </pic:nvPicPr>
                   <pic:blipFill>
-                    <a:blip r:embed="rId29"/>
+                    <a:blip r:embed="rId34"/>
                     <a:stretch>
                       <a:fillRect/>
                     </a:stretch>
@@ -1537,7 +1814,7 @@
                     <pic:cNvPicPr/>
                   </pic:nvPicPr>
                   <pic:blipFill>
-                    <a:blip r:embed="rId30"/>
+                    <a:blip r:embed="rId35"/>
                     <a:stretch>
                       <a:fillRect/>
                     </a:stretch>
@@ -1583,7 +1860,7 @@
                     <pic:cNvPicPr/>
                   </pic:nvPicPr>
                   <pic:blipFill>
-                    <a:blip r:embed="rId31"/>
+                    <a:blip r:embed="rId36"/>
                     <a:stretch>
                       <a:fillRect/>
                     </a:stretch>
@@ -1642,7 +1919,7 @@
                     <pic:cNvPicPr/>
                   </pic:nvPicPr>
                   <pic:blipFill>
-                    <a:blip r:embed="rId32"/>
+                    <a:blip r:embed="rId37"/>
                     <a:stretch>
                       <a:fillRect/>
                     </a:stretch>
@@ -1688,6 +1965,7 @@
           <w:b/>
           <w:noProof/>
         </w:rPr>
+        <w:lastRenderedPageBreak/>
         <w:t>Properties of softmax regression parameterization</w:t>
       </w:r>
     </w:p>
@@ -1704,7 +1982,20 @@
         <w:rPr>
           <w:rFonts w:hint="eastAsia"/>
         </w:rPr>
-        <w:t xml:space="preserve"> regression has an unusual property that it has a </w:t>
+        <w:t xml:space="preserve"> regression has an</w:t>
+      </w:r>
+      <w:r>
+        <w:rPr>
+          <w:rFonts w:hint="eastAsia"/>
+          <w:b/>
+        </w:rPr>
+        <w:t xml:space="preserve"> unusual property</w:t>
+      </w:r>
+      <w:r>
+        <w:rPr>
+          <w:rFonts w:hint="eastAsia"/>
+        </w:rPr>
+        <w:t xml:space="preserve"> that it has a </w:t>
       </w:r>
       <w:r>
         <w:t xml:space="preserve">“redundant” set of parameters. To explain what this means, suppose we take each of our parameter </w:t>
@@ -1734,7 +2025,7 @@
                     <pic:cNvPicPr/>
                   </pic:nvPicPr>
                   <pic:blipFill>
-                    <a:blip r:embed="rId33"/>
+                    <a:blip r:embed="rId38"/>
                     <a:stretch>
                       <a:fillRect/>
                     </a:stretch>
@@ -1777,7 +2068,7 @@
                     <pic:cNvPicPr/>
                   </pic:nvPicPr>
                   <pic:blipFill>
-                    <a:blip r:embed="rId34"/>
+                    <a:blip r:embed="rId39"/>
                     <a:stretch>
                       <a:fillRect/>
                     </a:stretch>
@@ -1820,7 +2111,7 @@
                     <pic:cNvPicPr/>
                   </pic:nvPicPr>
                   <pic:blipFill>
-                    <a:blip r:embed="rId33"/>
+                    <a:blip r:embed="rId38"/>
                     <a:stretch>
                       <a:fillRect/>
                     </a:stretch>
@@ -1863,7 +2154,7 @@
                     <pic:cNvPicPr/>
                   </pic:nvPicPr>
                   <pic:blipFill>
-                    <a:blip r:embed="rId35"/>
+                    <a:blip r:embed="rId40"/>
                     <a:stretch>
                       <a:fillRect/>
                     </a:stretch>
@@ -1908,7 +2199,7 @@
                     <pic:cNvPicPr/>
                   </pic:nvPicPr>
                   <pic:blipFill>
-                    <a:blip r:embed="rId36"/>
+                    <a:blip r:embed="rId41"/>
                     <a:stretch>
                       <a:fillRect/>
                     </a:stretch>
@@ -1959,7 +2250,7 @@
                     <pic:cNvPicPr/>
                   </pic:nvPicPr>
                   <pic:blipFill>
-                    <a:blip r:embed="rId37"/>
+                    <a:blip r:embed="rId42"/>
                     <a:stretch>
                       <a:fillRect/>
                     </a:stretch>
@@ -2002,7 +2293,7 @@
                     <pic:cNvPicPr/>
                   </pic:nvPicPr>
                   <pic:blipFill>
-                    <a:blip r:embed="rId38"/>
+                    <a:blip r:embed="rId43"/>
                     <a:stretch>
                       <a:fillRect/>
                     </a:stretch>
@@ -2047,11 +2338,7 @@
       </w:r>
       <w:proofErr w:type="spellEnd"/>
       <w:r>
-        <w:t xml:space="preserve">,” meaning that for any hypothesis we might fit to the </w:t>
-      </w:r>
-      <w:r>
-        <w:lastRenderedPageBreak/>
-        <w:t xml:space="preserve">data, there are multiple parameter settings that give rise to exactly the same hypothesis function </w:t>
+        <w:t xml:space="preserve">,” meaning that for any hypothesis we might fit to the data, there are multiple parameter settings that give rise to exactly the same hypothesis function </w:t>
       </w:r>
       <w:r>
         <w:rPr>
@@ -2073,7 +2360,7 @@
                     <pic:cNvPicPr/>
                   </pic:nvPicPr>
                   <pic:blipFill>
-                    <a:blip r:embed="rId39"/>
+                    <a:blip r:embed="rId44"/>
                     <a:stretch>
                       <a:fillRect/>
                     </a:stretch>
@@ -2127,7 +2414,7 @@
                     <pic:cNvPicPr/>
                   </pic:nvPicPr>
                   <pic:blipFill>
-                    <a:blip r:embed="rId40"/>
+                    <a:blip r:embed="rId45"/>
                     <a:stretch>
                       <a:fillRect/>
                     </a:stretch>
@@ -2170,7 +2457,7 @@
                     <pic:cNvPicPr/>
                   </pic:nvPicPr>
                   <pic:blipFill>
-                    <a:blip r:embed="rId41"/>
+                    <a:blip r:embed="rId46"/>
                     <a:stretch>
                       <a:fillRect/>
                     </a:stretch>
@@ -2213,7 +2500,7 @@
                     <pic:cNvPicPr/>
                   </pic:nvPicPr>
                   <pic:blipFill>
-                    <a:blip r:embed="rId42"/>
+                    <a:blip r:embed="rId47"/>
                     <a:stretch>
                       <a:fillRect/>
                     </a:stretch>
@@ -2256,7 +2543,7 @@
                     <pic:cNvPicPr/>
                   </pic:nvPicPr>
                   <pic:blipFill>
-                    <a:blip r:embed="rId37"/>
+                    <a:blip r:embed="rId42"/>
                     <a:stretch>
                       <a:fillRect/>
                     </a:stretch>
@@ -2308,7 +2595,7 @@
                     <pic:cNvPicPr/>
                   </pic:nvPicPr>
                   <pic:blipFill>
-                    <a:blip r:embed="rId40"/>
+                    <a:blip r:embed="rId45"/>
                     <a:stretch>
                       <a:fillRect/>
                     </a:stretch>
@@ -2359,7 +2646,7 @@
                     <pic:cNvPicPr/>
                   </pic:nvPicPr>
                   <pic:blipFill>
-                    <a:blip r:embed="rId40"/>
+                    <a:blip r:embed="rId45"/>
                     <a:stretch>
                       <a:fillRect/>
                     </a:stretch>
@@ -2469,7 +2756,7 @@
                     <pic:cNvPicPr/>
                   </pic:nvPicPr>
                   <pic:blipFill>
-                    <a:blip r:embed="rId43"/>
+                    <a:blip r:embed="rId48"/>
                     <a:stretch>
                       <a:fillRect/>
                     </a:stretch>
@@ -2495,6 +2782,7 @@
         <w:rPr>
           <w:rFonts w:hint="eastAsia"/>
         </w:rPr>
+        <w:lastRenderedPageBreak/>
         <w:t xml:space="preserve">Taking advantage of the fact that this hypothesis is </w:t>
       </w:r>
       <w:proofErr w:type="spellStart"/>
@@ -2539,7 +2827,7 @@
                     <pic:cNvPicPr/>
                   </pic:nvPicPr>
                   <pic:blipFill>
-                    <a:blip r:embed="rId44"/>
+                    <a:blip r:embed="rId49"/>
                     <a:stretch>
                       <a:fillRect/>
                     </a:stretch>
@@ -2582,7 +2870,7 @@
                     <pic:cNvPicPr/>
                   </pic:nvPicPr>
                   <pic:blipFill>
-                    <a:blip r:embed="rId45"/>
+                    <a:blip r:embed="rId50"/>
                     <a:stretch>
                       <a:fillRect/>
                     </a:stretch>
@@ -2627,7 +2915,7 @@
                     <pic:cNvPicPr/>
                   </pic:nvPicPr>
                   <pic:blipFill>
-                    <a:blip r:embed="rId46"/>
+                    <a:blip r:embed="rId51"/>
                     <a:stretch>
                       <a:fillRect/>
                     </a:stretch>
@@ -2681,7 +2969,7 @@
                     <pic:cNvPicPr/>
                   </pic:nvPicPr>
                   <pic:blipFill>
-                    <a:blip r:embed="rId47"/>
+                    <a:blip r:embed="rId52"/>
                     <a:stretch>
                       <a:fillRect/>
                     </a:stretch>
@@ -2729,7 +3017,7 @@
                     <pic:cNvPicPr/>
                   </pic:nvPicPr>
                   <pic:blipFill>
-                    <a:blip r:embed="rId48"/>
+                    <a:blip r:embed="rId53"/>
                     <a:stretch>
                       <a:fillRect/>
                     </a:stretch>
@@ -2780,7 +3068,7 @@
                     <pic:cNvPicPr/>
                   </pic:nvPicPr>
                   <pic:blipFill>
-                    <a:blip r:embed="rId49"/>
+                    <a:blip r:embed="rId54"/>
                     <a:stretch>
                       <a:fillRect/>
                     </a:stretch>
@@ -2823,7 +3111,7 @@
                     <pic:cNvPicPr/>
                   </pic:nvPicPr>
                   <pic:blipFill>
-                    <a:blip r:embed="rId50"/>
+                    <a:blip r:embed="rId55"/>
                     <a:stretch>
                       <a:fillRect/>
                     </a:stretch>
@@ -2852,6 +3140,64 @@
         <w:rPr>
           <w:rFonts w:hint="eastAsia"/>
         </w:rPr>
+      </w:pPr>
+      <w:r>
+        <w:rPr>
+          <w:rFonts w:hint="eastAsia"/>
+        </w:rPr>
+        <w:t>Reference:</w:t>
+      </w:r>
+    </w:p>
+    <w:p>
+      <w:pPr>
+        <w:pStyle w:val="a5"/>
+        <w:numPr>
+          <w:ilvl w:val="0"/>
+          <w:numId w:val="1"/>
+        </w:numPr>
+        <w:ind w:firstLineChars="0"/>
+        <w:rPr>
+          <w:rFonts w:hint="eastAsia"/>
+        </w:rPr>
+      </w:pPr>
+      <w:hyperlink r:id="rId56" w:history="1">
+        <w:r>
+          <w:rPr>
+            <w:rStyle w:val="a6"/>
+          </w:rPr>
+          <w:t>http://ufldl.stanford.edu/tutorial/supervised/SoftmaxRegression/</w:t>
+        </w:r>
+      </w:hyperlink>
+    </w:p>
+    <w:p>
+      <w:pPr>
+        <w:pStyle w:val="a5"/>
+        <w:numPr>
+          <w:ilvl w:val="0"/>
+          <w:numId w:val="1"/>
+        </w:numPr>
+        <w:ind w:firstLineChars="0"/>
+        <w:rPr>
+          <w:rFonts w:hint="eastAsia"/>
+        </w:rPr>
+      </w:pPr>
+      <w:hyperlink r:id="rId57" w:history="1">
+        <w:r>
+          <w:rPr>
+            <w:rStyle w:val="a6"/>
+          </w:rPr>
+          <w:t>https://www.tensorflow.org/versions/r0.11/tutorials/mnist/beginners/index.html</w:t>
+        </w:r>
+      </w:hyperlink>
+    </w:p>
+    <w:p>
+      <w:pPr>
+        <w:pStyle w:val="a5"/>
+        <w:numPr>
+          <w:ilvl w:val="0"/>
+          <w:numId w:val="1"/>
+        </w:numPr>
+        <w:ind w:firstLineChars="0"/>
       </w:pPr>
       <w:bookmarkStart w:id="0" w:name="_GoBack"/>
       <w:bookmarkEnd w:id="0"/>
@@ -2866,8 +3212,105 @@
 </w:document>
 </file>
 
+<file path=word/numbering.xml><?xml version="1.0" encoding="utf-8"?>
+<w:numbering xmlns:wpc="http://schemas.microsoft.com/office/word/2010/wordprocessingCanvas" xmlns:mc="http://schemas.openxmlformats.org/markup-compatibility/2006" xmlns:o="urn:schemas-microsoft-com:office:office" xmlns:r="http://schemas.openxmlformats.org/officeDocument/2006/relationships" xmlns:m="http://schemas.openxmlformats.org/officeDocument/2006/math" xmlns:v="urn:schemas-microsoft-com:vml" xmlns:wp14="http://schemas.microsoft.com/office/word/2010/wordprocessingDrawing" xmlns:wp="http://schemas.openxmlformats.org/drawingml/2006/wordprocessingDrawing" xmlns:w10="urn:schemas-microsoft-com:office:word" xmlns:w="http://schemas.openxmlformats.org/wordprocessingml/2006/main" xmlns:w14="http://schemas.microsoft.com/office/word/2010/wordml" xmlns:wpg="http://schemas.microsoft.com/office/word/2010/wordprocessingGroup" xmlns:wpi="http://schemas.microsoft.com/office/word/2010/wordprocessingInk" xmlns:wne="http://schemas.microsoft.com/office/word/2006/wordml" xmlns:wps="http://schemas.microsoft.com/office/word/2010/wordprocessingShape" mc:Ignorable="w14 wp14">
+  <w:abstractNum w:abstractNumId="0">
+    <w:nsid w:val="2D2B7DBC"/>
+    <w:multiLevelType w:val="hybridMultilevel"/>
+    <w:tmpl w:val="0DEEA2D4"/>
+    <w:lvl w:ilvl="0" w:tplc="0582A016">
+      <w:start w:val="1"/>
+      <w:numFmt w:val="decimal"/>
+      <w:lvlText w:val="%1."/>
+      <w:lvlJc w:val="left"/>
+      <w:pPr>
+        <w:ind w:left="360" w:hanging="360"/>
+      </w:pPr>
+      <w:rPr>
+        <w:rFonts w:hint="default"/>
+      </w:rPr>
+    </w:lvl>
+    <w:lvl w:ilvl="1" w:tplc="04090019" w:tentative="1">
+      <w:start w:val="1"/>
+      <w:numFmt w:val="lowerLetter"/>
+      <w:lvlText w:val="%2)"/>
+      <w:lvlJc w:val="left"/>
+      <w:pPr>
+        <w:ind w:left="840" w:hanging="420"/>
+      </w:pPr>
+    </w:lvl>
+    <w:lvl w:ilvl="2" w:tplc="0409001B" w:tentative="1">
+      <w:start w:val="1"/>
+      <w:numFmt w:val="lowerRoman"/>
+      <w:lvlText w:val="%3."/>
+      <w:lvlJc w:val="right"/>
+      <w:pPr>
+        <w:ind w:left="1260" w:hanging="420"/>
+      </w:pPr>
+    </w:lvl>
+    <w:lvl w:ilvl="3" w:tplc="0409000F" w:tentative="1">
+      <w:start w:val="1"/>
+      <w:numFmt w:val="decimal"/>
+      <w:lvlText w:val="%4."/>
+      <w:lvlJc w:val="left"/>
+      <w:pPr>
+        <w:ind w:left="1680" w:hanging="420"/>
+      </w:pPr>
+    </w:lvl>
+    <w:lvl w:ilvl="4" w:tplc="04090019" w:tentative="1">
+      <w:start w:val="1"/>
+      <w:numFmt w:val="lowerLetter"/>
+      <w:lvlText w:val="%5)"/>
+      <w:lvlJc w:val="left"/>
+      <w:pPr>
+        <w:ind w:left="2100" w:hanging="420"/>
+      </w:pPr>
+    </w:lvl>
+    <w:lvl w:ilvl="5" w:tplc="0409001B" w:tentative="1">
+      <w:start w:val="1"/>
+      <w:numFmt w:val="lowerRoman"/>
+      <w:lvlText w:val="%6."/>
+      <w:lvlJc w:val="right"/>
+      <w:pPr>
+        <w:ind w:left="2520" w:hanging="420"/>
+      </w:pPr>
+    </w:lvl>
+    <w:lvl w:ilvl="6" w:tplc="0409000F" w:tentative="1">
+      <w:start w:val="1"/>
+      <w:numFmt w:val="decimal"/>
+      <w:lvlText w:val="%7."/>
+      <w:lvlJc w:val="left"/>
+      <w:pPr>
+        <w:ind w:left="2940" w:hanging="420"/>
+      </w:pPr>
+    </w:lvl>
+    <w:lvl w:ilvl="7" w:tplc="04090019" w:tentative="1">
+      <w:start w:val="1"/>
+      <w:numFmt w:val="lowerLetter"/>
+      <w:lvlText w:val="%8)"/>
+      <w:lvlJc w:val="left"/>
+      <w:pPr>
+        <w:ind w:left="3360" w:hanging="420"/>
+      </w:pPr>
+    </w:lvl>
+    <w:lvl w:ilvl="8" w:tplc="0409001B" w:tentative="1">
+      <w:start w:val="1"/>
+      <w:numFmt w:val="lowerRoman"/>
+      <w:lvlText w:val="%9."/>
+      <w:lvlJc w:val="right"/>
+      <w:pPr>
+        <w:ind w:left="3780" w:hanging="420"/>
+      </w:pPr>
+    </w:lvl>
+  </w:abstractNum>
+  <w:num w:numId="1">
+    <w:abstractNumId w:val="0"/>
+  </w:num>
+</w:numbering>
+</file>
+
 <file path=word/styles.xml><?xml version="1.0" encoding="utf-8"?>
-<w:styles xmlns:mc="http://schemas.openxmlformats.org/markup-compatibility/2006" xmlns:r="http://schemas.openxmlformats.org/officeDocument/2006/relationships" xmlns:w="http://schemas.openxmlformats.org/wordprocessingml/2006/main" xmlns:w14="http://schemas.microsoft.com/office/word/2010/wordml" xmlns:w15="http://schemas.microsoft.com/office/word/2012/wordml" mc:Ignorable="w14 w15">
+<w:styles xmlns:mc="http://schemas.openxmlformats.org/markup-compatibility/2006" xmlns:r="http://schemas.openxmlformats.org/officeDocument/2006/relationships" xmlns:w="http://schemas.openxmlformats.org/wordprocessingml/2006/main" xmlns:w14="http://schemas.microsoft.com/office/word/2010/wordml" mc:Ignorable="w14">
   <w:docDefaults>
     <w:rPrDefault>
       <w:rPr>
@@ -2880,378 +3323,144 @@
     </w:rPrDefault>
     <w:pPrDefault/>
   </w:docDefaults>
-  <w:latentStyles w:defLockedState="0" w:defUIPriority="99" w:defSemiHidden="0" w:defUnhideWhenUsed="0" w:defQFormat="0" w:count="371">
-    <w:lsdException w:name="Normal" w:uiPriority="0" w:qFormat="1"/>
-    <w:lsdException w:name="heading 1" w:uiPriority="9" w:qFormat="1"/>
-    <w:lsdException w:name="heading 2" w:semiHidden="1" w:uiPriority="9" w:unhideWhenUsed="1" w:qFormat="1"/>
-    <w:lsdException w:name="heading 3" w:semiHidden="1" w:uiPriority="9" w:unhideWhenUsed="1" w:qFormat="1"/>
-    <w:lsdException w:name="heading 4" w:semiHidden="1" w:uiPriority="9" w:unhideWhenUsed="1" w:qFormat="1"/>
-    <w:lsdException w:name="heading 5" w:semiHidden="1" w:uiPriority="9" w:unhideWhenUsed="1" w:qFormat="1"/>
-    <w:lsdException w:name="heading 6" w:semiHidden="1" w:uiPriority="9" w:unhideWhenUsed="1" w:qFormat="1"/>
-    <w:lsdException w:name="heading 7" w:semiHidden="1" w:uiPriority="9" w:unhideWhenUsed="1" w:qFormat="1"/>
-    <w:lsdException w:name="heading 8" w:semiHidden="1" w:uiPriority="9" w:unhideWhenUsed="1" w:qFormat="1"/>
-    <w:lsdException w:name="heading 9" w:semiHidden="1" w:uiPriority="9" w:unhideWhenUsed="1" w:qFormat="1"/>
-    <w:lsdException w:name="index 1" w:semiHidden="1" w:unhideWhenUsed="1"/>
-    <w:lsdException w:name="index 2" w:semiHidden="1" w:unhideWhenUsed="1"/>
-    <w:lsdException w:name="index 3" w:semiHidden="1" w:unhideWhenUsed="1"/>
-    <w:lsdException w:name="index 4" w:semiHidden="1" w:unhideWhenUsed="1"/>
-    <w:lsdException w:name="index 5" w:semiHidden="1" w:unhideWhenUsed="1"/>
-    <w:lsdException w:name="index 6" w:semiHidden="1" w:unhideWhenUsed="1"/>
-    <w:lsdException w:name="index 7" w:semiHidden="1" w:unhideWhenUsed="1"/>
-    <w:lsdException w:name="index 8" w:semiHidden="1" w:unhideWhenUsed="1"/>
-    <w:lsdException w:name="index 9" w:semiHidden="1" w:unhideWhenUsed="1"/>
-    <w:lsdException w:name="toc 1" w:semiHidden="1" w:uiPriority="39" w:unhideWhenUsed="1"/>
-    <w:lsdException w:name="toc 2" w:semiHidden="1" w:uiPriority="39" w:unhideWhenUsed="1"/>
-    <w:lsdException w:name="toc 3" w:semiHidden="1" w:uiPriority="39" w:unhideWhenUsed="1"/>
-    <w:lsdException w:name="toc 4" w:semiHidden="1" w:uiPriority="39" w:unhideWhenUsed="1"/>
-    <w:lsdException w:name="toc 5" w:semiHidden="1" w:uiPriority="39" w:unhideWhenUsed="1"/>
-    <w:lsdException w:name="toc 6" w:semiHidden="1" w:uiPriority="39" w:unhideWhenUsed="1"/>
-    <w:lsdException w:name="toc 7" w:semiHidden="1" w:uiPriority="39" w:unhideWhenUsed="1"/>
-    <w:lsdException w:name="toc 8" w:semiHidden="1" w:uiPriority="39" w:unhideWhenUsed="1"/>
-    <w:lsdException w:name="toc 9" w:semiHidden="1" w:uiPriority="39" w:unhideWhenUsed="1"/>
-    <w:lsdException w:name="Normal Indent" w:semiHidden="1" w:unhideWhenUsed="1"/>
-    <w:lsdException w:name="footnote text" w:semiHidden="1" w:unhideWhenUsed="1"/>
-    <w:lsdException w:name="annotation text" w:semiHidden="1" w:unhideWhenUsed="1"/>
-    <w:lsdException w:name="header" w:semiHidden="1" w:unhideWhenUsed="1"/>
-    <w:lsdException w:name="footer" w:semiHidden="1" w:unhideWhenUsed="1"/>
-    <w:lsdException w:name="index heading" w:semiHidden="1" w:unhideWhenUsed="1"/>
-    <w:lsdException w:name="caption" w:semiHidden="1" w:uiPriority="35" w:unhideWhenUsed="1" w:qFormat="1"/>
-    <w:lsdException w:name="table of figures" w:semiHidden="1" w:unhideWhenUsed="1"/>
-    <w:lsdException w:name="envelope address" w:semiHidden="1" w:unhideWhenUsed="1"/>
-    <w:lsdException w:name="envelope return" w:semiHidden="1" w:unhideWhenUsed="1"/>
-    <w:lsdException w:name="footnote reference" w:semiHidden="1" w:unhideWhenUsed="1"/>
-    <w:lsdException w:name="annotation reference" w:semiHidden="1" w:unhideWhenUsed="1"/>
-    <w:lsdException w:name="line number" w:semiHidden="1" w:unhideWhenUsed="1"/>
-    <w:lsdException w:name="page number" w:semiHidden="1" w:unhideWhenUsed="1"/>
-    <w:lsdException w:name="endnote reference" w:semiHidden="1" w:unhideWhenUsed="1"/>
-    <w:lsdException w:name="endnote text" w:semiHidden="1" w:unhideWhenUsed="1"/>
-    <w:lsdException w:name="table of authorities" w:semiHidden="1" w:unhideWhenUsed="1"/>
-    <w:lsdException w:name="macro" w:semiHidden="1" w:unhideWhenUsed="1"/>
-    <w:lsdException w:name="toa heading" w:semiHidden="1" w:unhideWhenUsed="1"/>
-    <w:lsdException w:name="List" w:semiHidden="1" w:unhideWhenUsed="1"/>
-    <w:lsdException w:name="List Bullet" w:semiHidden="1" w:unhideWhenUsed="1"/>
-    <w:lsdException w:name="List Number" w:semiHidden="1" w:unhideWhenUsed="1"/>
-    <w:lsdException w:name="List 2" w:semiHidden="1" w:unhideWhenUsed="1"/>
-    <w:lsdException w:name="List 3" w:semiHidden="1" w:unhideWhenUsed="1"/>
-    <w:lsdException w:name="List 4" w:semiHidden="1" w:unhideWhenUsed="1"/>
-    <w:lsdException w:name="List 5" w:semiHidden="1" w:unhideWhenUsed="1"/>
-    <w:lsdException w:name="List Bullet 2" w:semiHidden="1" w:unhideWhenUsed="1"/>
-    <w:lsdException w:name="List Bullet 3" w:semiHidden="1" w:unhideWhenUsed="1"/>
-    <w:lsdException w:name="List Bullet 4" w:semiHidden="1" w:unhideWhenUsed="1"/>
-    <w:lsdException w:name="List Bullet 5" w:semiHidden="1" w:unhideWhenUsed="1"/>
-    <w:lsdException w:name="List Number 2" w:semiHidden="1" w:unhideWhenUsed="1"/>
-    <w:lsdException w:name="List Number 3" w:semiHidden="1" w:unhideWhenUsed="1"/>
-    <w:lsdException w:name="List Number 4" w:semiHidden="1" w:unhideWhenUsed="1"/>
-    <w:lsdException w:name="List Number 5" w:semiHidden="1" w:unhideWhenUsed="1"/>
-    <w:lsdException w:name="Title" w:uiPriority="10" w:qFormat="1"/>
-    <w:lsdException w:name="Closing" w:semiHidden="1" w:unhideWhenUsed="1"/>
-    <w:lsdException w:name="Signature" w:semiHidden="1" w:unhideWhenUsed="1"/>
-    <w:lsdException w:name="Default Paragraph Font" w:semiHidden="1" w:uiPriority="1" w:unhideWhenUsed="1"/>
-    <w:lsdException w:name="Body Text" w:semiHidden="1" w:unhideWhenUsed="1"/>
-    <w:lsdException w:name="Body Text Indent" w:semiHidden="1" w:unhideWhenUsed="1"/>
-    <w:lsdException w:name="List Continue" w:semiHidden="1" w:unhideWhenUsed="1"/>
-    <w:lsdException w:name="List Continue 2" w:semiHidden="1" w:unhideWhenUsed="1"/>
-    <w:lsdException w:name="List Continue 3" w:semiHidden="1" w:unhideWhenUsed="1"/>
-    <w:lsdException w:name="List Continue 4" w:semiHidden="1" w:unhideWhenUsed="1"/>
-    <w:lsdException w:name="List Continue 5" w:semiHidden="1" w:unhideWhenUsed="1"/>
-    <w:lsdException w:name="Message Header" w:semiHidden="1" w:unhideWhenUsed="1"/>
-    <w:lsdException w:name="Subtitle" w:uiPriority="11" w:qFormat="1"/>
-    <w:lsdException w:name="Salutation" w:semiHidden="1" w:unhideWhenUsed="1"/>
-    <w:lsdException w:name="Date" w:semiHidden="1" w:unhideWhenUsed="1"/>
-    <w:lsdException w:name="Body Text First Indent" w:semiHidden="1" w:unhideWhenUsed="1"/>
-    <w:lsdException w:name="Body Text First Indent 2" w:semiHidden="1" w:unhideWhenUsed="1"/>
-    <w:lsdException w:name="Note Heading" w:semiHidden="1" w:unhideWhenUsed="1"/>
-    <w:lsdException w:name="Body Text 2" w:semiHidden="1" w:unhideWhenUsed="1"/>
-    <w:lsdException w:name="Body Text 3" w:semiHidden="1" w:unhideWhenUsed="1"/>
-    <w:lsdException w:name="Body Text Indent 2" w:semiHidden="1" w:unhideWhenUsed="1"/>
-    <w:lsdException w:name="Body Text Indent 3" w:semiHidden="1" w:unhideWhenUsed="1"/>
-    <w:lsdException w:name="Block Text" w:semiHidden="1" w:unhideWhenUsed="1"/>
-    <w:lsdException w:name="Hyperlink" w:semiHidden="1" w:unhideWhenUsed="1"/>
-    <w:lsdException w:name="FollowedHyperlink" w:semiHidden="1" w:unhideWhenUsed="1"/>
-    <w:lsdException w:name="Strong" w:uiPriority="22" w:qFormat="1"/>
-    <w:lsdException w:name="Emphasis" w:uiPriority="20" w:qFormat="1"/>
-    <w:lsdException w:name="Document Map" w:semiHidden="1" w:unhideWhenUsed="1"/>
-    <w:lsdException w:name="Plain Text" w:semiHidden="1" w:unhideWhenUsed="1"/>
-    <w:lsdException w:name="E-mail Signature" w:semiHidden="1" w:unhideWhenUsed="1"/>
-    <w:lsdException w:name="HTML Top of Form" w:semiHidden="1" w:unhideWhenUsed="1"/>
-    <w:lsdException w:name="HTML Bottom of Form" w:semiHidden="1" w:unhideWhenUsed="1"/>
-    <w:lsdException w:name="Normal (Web)" w:semiHidden="1" w:unhideWhenUsed="1"/>
-    <w:lsdException w:name="HTML Acronym" w:semiHidden="1" w:unhideWhenUsed="1"/>
-    <w:lsdException w:name="HTML Address" w:semiHidden="1" w:unhideWhenUsed="1"/>
-    <w:lsdException w:name="HTML Cite" w:semiHidden="1" w:unhideWhenUsed="1"/>
-    <w:lsdException w:name="HTML Code" w:semiHidden="1" w:unhideWhenUsed="1"/>
-    <w:lsdException w:name="HTML Definition" w:semiHidden="1" w:unhideWhenUsed="1"/>
-    <w:lsdException w:name="HTML Keyboard" w:semiHidden="1" w:unhideWhenUsed="1"/>
-    <w:lsdException w:name="HTML Preformatted" w:semiHidden="1" w:unhideWhenUsed="1"/>
-    <w:lsdException w:name="HTML Sample" w:semiHidden="1" w:unhideWhenUsed="1"/>
-    <w:lsdException w:name="HTML Typewriter" w:semiHidden="1" w:unhideWhenUsed="1"/>
-    <w:lsdException w:name="HTML Variable" w:semiHidden="1" w:unhideWhenUsed="1"/>
-    <w:lsdException w:name="Normal Table" w:semiHidden="1" w:unhideWhenUsed="1"/>
-    <w:lsdException w:name="annotation subject" w:semiHidden="1" w:unhideWhenUsed="1"/>
-    <w:lsdException w:name="No List" w:semiHidden="1" w:unhideWhenUsed="1"/>
-    <w:lsdException w:name="Outline List 1" w:semiHidden="1" w:unhideWhenUsed="1"/>
-    <w:lsdException w:name="Outline List 2" w:semiHidden="1" w:unhideWhenUsed="1"/>
-    <w:lsdException w:name="Outline List 3" w:semiHidden="1" w:unhideWhenUsed="1"/>
-    <w:lsdException w:name="Table Simple 1" w:semiHidden="1" w:unhideWhenUsed="1"/>
-    <w:lsdException w:name="Table Simple 2" w:semiHidden="1" w:unhideWhenUsed="1"/>
-    <w:lsdException w:name="Table Simple 3" w:semiHidden="1" w:unhideWhenUsed="1"/>
-    <w:lsdException w:name="Table Classic 1" w:semiHidden="1" w:unhideWhenUsed="1"/>
-    <w:lsdException w:name="Table Classic 2" w:semiHidden="1" w:unhideWhenUsed="1"/>
-    <w:lsdException w:name="Table Classic 3" w:semiHidden="1" w:unhideWhenUsed="1"/>
-    <w:lsdException w:name="Table Classic 4" w:semiHidden="1" w:unhideWhenUsed="1"/>
-    <w:lsdException w:name="Table Colorful 1" w:semiHidden="1" w:unhideWhenUsed="1"/>
-    <w:lsdException w:name="Table Colorful 2" w:semiHidden="1" w:unhideWhenUsed="1"/>
-    <w:lsdException w:name="Table Colorful 3" w:semiHidden="1" w:unhideWhenUsed="1"/>
-    <w:lsdException w:name="Table Columns 1" w:semiHidden="1" w:unhideWhenUsed="1"/>
-    <w:lsdException w:name="Table Columns 2" w:semiHidden="1" w:unhideWhenUsed="1"/>
-    <w:lsdException w:name="Table Columns 3" w:semiHidden="1" w:unhideWhenUsed="1"/>
-    <w:lsdException w:name="Table Columns 4" w:semiHidden="1" w:unhideWhenUsed="1"/>
-    <w:lsdException w:name="Table Columns 5" w:semiHidden="1" w:unhideWhenUsed="1"/>
-    <w:lsdException w:name="Table Grid 1" w:semiHidden="1" w:unhideWhenUsed="1"/>
-    <w:lsdException w:name="Table Grid 2" w:semiHidden="1" w:unhideWhenUsed="1"/>
-    <w:lsdException w:name="Table Grid 3" w:semiHidden="1" w:unhideWhenUsed="1"/>
-    <w:lsdException w:name="Table Grid 4" w:semiHidden="1" w:unhideWhenUsed="1"/>
-    <w:lsdException w:name="Table Grid 5" w:semiHidden="1" w:unhideWhenUsed="1"/>
-    <w:lsdException w:name="Table Grid 6" w:semiHidden="1" w:unhideWhenUsed="1"/>
-    <w:lsdException w:name="Table Grid 7" w:semiHidden="1" w:unhideWhenUsed="1"/>
-    <w:lsdException w:name="Table Grid 8" w:semiHidden="1" w:unhideWhenUsed="1"/>
-    <w:lsdException w:name="Table List 1" w:semiHidden="1" w:unhideWhenUsed="1"/>
-    <w:lsdException w:name="Table List 2" w:semiHidden="1" w:unhideWhenUsed="1"/>
-    <w:lsdException w:name="Table List 3" w:semiHidden="1" w:unhideWhenUsed="1"/>
-    <w:lsdException w:name="Table List 4" w:semiHidden="1" w:unhideWhenUsed="1"/>
-    <w:lsdException w:name="Table List 5" w:semiHidden="1" w:unhideWhenUsed="1"/>
-    <w:lsdException w:name="Table List 6" w:semiHidden="1" w:unhideWhenUsed="1"/>
-    <w:lsdException w:name="Table List 7" w:semiHidden="1" w:unhideWhenUsed="1"/>
-    <w:lsdException w:name="Table List 8" w:semiHidden="1" w:unhideWhenUsed="1"/>
-    <w:lsdException w:name="Table 3D effects 1" w:semiHidden="1" w:unhideWhenUsed="1"/>
-    <w:lsdException w:name="Table 3D effects 2" w:semiHidden="1" w:unhideWhenUsed="1"/>
-    <w:lsdException w:name="Table 3D effects 3" w:semiHidden="1" w:unhideWhenUsed="1"/>
-    <w:lsdException w:name="Table Contemporary" w:semiHidden="1" w:unhideWhenUsed="1"/>
-    <w:lsdException w:name="Table Elegant" w:semiHidden="1" w:unhideWhenUsed="1"/>
-    <w:lsdException w:name="Table Professional" w:semiHidden="1" w:unhideWhenUsed="1"/>
-    <w:lsdException w:name="Table Subtle 1" w:semiHidden="1" w:unhideWhenUsed="1"/>
-    <w:lsdException w:name="Table Subtle 2" w:semiHidden="1" w:unhideWhenUsed="1"/>
-    <w:lsdException w:name="Table Web 1" w:semiHidden="1" w:unhideWhenUsed="1"/>
-    <w:lsdException w:name="Table Web 2" w:semiHidden="1" w:unhideWhenUsed="1"/>
-    <w:lsdException w:name="Table Web 3" w:semiHidden="1" w:unhideWhenUsed="1"/>
-    <w:lsdException w:name="Balloon Text" w:semiHidden="1" w:unhideWhenUsed="1"/>
-    <w:lsdException w:name="Table Grid" w:uiPriority="39"/>
-    <w:lsdException w:name="Table Theme" w:semiHidden="1" w:unhideWhenUsed="1"/>
-    <w:lsdException w:name="Placeholder Text" w:semiHidden="1"/>
-    <w:lsdException w:name="No Spacing" w:uiPriority="1" w:qFormat="1"/>
-    <w:lsdException w:name="Light Shading" w:uiPriority="60"/>
-    <w:lsdException w:name="Light List" w:uiPriority="61"/>
-    <w:lsdException w:name="Light Grid" w:uiPriority="62"/>
-    <w:lsdException w:name="Medium Shading 1" w:uiPriority="63"/>
-    <w:lsdException w:name="Medium Shading 2" w:uiPriority="64"/>
-    <w:lsdException w:name="Medium List 1" w:uiPriority="65"/>
-    <w:lsdException w:name="Medium List 2" w:uiPriority="66"/>
-    <w:lsdException w:name="Medium Grid 1" w:uiPriority="67"/>
-    <w:lsdException w:name="Medium Grid 2" w:uiPriority="68"/>
-    <w:lsdException w:name="Medium Grid 3" w:uiPriority="69"/>
-    <w:lsdException w:name="Dark List" w:uiPriority="70"/>
-    <w:lsdException w:name="Colorful Shading" w:uiPriority="71"/>
-    <w:lsdException w:name="Colorful List" w:uiPriority="72"/>
-    <w:lsdException w:name="Colorful Grid" w:uiPriority="73"/>
-    <w:lsdException w:name="Light Shading Accent 1" w:uiPriority="60"/>
-    <w:lsdException w:name="Light List Accent 1" w:uiPriority="61"/>
-    <w:lsdException w:name="Light Grid Accent 1" w:uiPriority="62"/>
-    <w:lsdException w:name="Medium Shading 1 Accent 1" w:uiPriority="63"/>
-    <w:lsdException w:name="Medium Shading 2 Accent 1" w:uiPriority="64"/>
-    <w:lsdException w:name="Medium List 1 Accent 1" w:uiPriority="65"/>
-    <w:lsdException w:name="Revision" w:semiHidden="1"/>
-    <w:lsdException w:name="List Paragraph" w:uiPriority="34" w:qFormat="1"/>
-    <w:lsdException w:name="Quote" w:uiPriority="29" w:qFormat="1"/>
-    <w:lsdException w:name="Intense Quote" w:uiPriority="30" w:qFormat="1"/>
-    <w:lsdException w:name="Medium List 2 Accent 1" w:uiPriority="66"/>
-    <w:lsdException w:name="Medium Grid 1 Accent 1" w:uiPriority="67"/>
-    <w:lsdException w:name="Medium Grid 2 Accent 1" w:uiPriority="68"/>
-    <w:lsdException w:name="Medium Grid 3 Accent 1" w:uiPriority="69"/>
-    <w:lsdException w:name="Dark List Accent 1" w:uiPriority="70"/>
-    <w:lsdException w:name="Colorful Shading Accent 1" w:uiPriority="71"/>
-    <w:lsdException w:name="Colorful List Accent 1" w:uiPriority="72"/>
-    <w:lsdException w:name="Colorful Grid Accent 1" w:uiPriority="73"/>
-    <w:lsdException w:name="Light Shading Accent 2" w:uiPriority="60"/>
-    <w:lsdException w:name="Light List Accent 2" w:uiPriority="61"/>
-    <w:lsdException w:name="Light Grid Accent 2" w:uiPriority="62"/>
-    <w:lsdException w:name="Medium Shading 1 Accent 2" w:uiPriority="63"/>
-    <w:lsdException w:name="Medium Shading 2 Accent 2" w:uiPriority="64"/>
-    <w:lsdException w:name="Medium List 1 Accent 2" w:uiPriority="65"/>
-    <w:lsdException w:name="Medium List 2 Accent 2" w:uiPriority="66"/>
-    <w:lsdException w:name="Medium Grid 1 Accent 2" w:uiPriority="67"/>
-    <w:lsdException w:name="Medium Grid 2 Accent 2" w:uiPriority="68"/>
-    <w:lsdException w:name="Medium Grid 3 Accent 2" w:uiPriority="69"/>
-    <w:lsdException w:name="Dark List Accent 2" w:uiPriority="70"/>
-    <w:lsdException w:name="Colorful Shading Accent 2" w:uiPriority="71"/>
-    <w:lsdException w:name="Colorful List Accent 2" w:uiPriority="72"/>
-    <w:lsdException w:name="Colorful Grid Accent 2" w:uiPriority="73"/>
-    <w:lsdException w:name="Light Shading Accent 3" w:uiPriority="60"/>
-    <w:lsdException w:name="Light List Accent 3" w:uiPriority="61"/>
-    <w:lsdException w:name="Light Grid Accent 3" w:uiPriority="62"/>
-    <w:lsdException w:name="Medium Shading 1 Accent 3" w:uiPriority="63"/>
-    <w:lsdException w:name="Medium Shading 2 Accent 3" w:uiPriority="64"/>
-    <w:lsdException w:name="Medium List 1 Accent 3" w:uiPriority="65"/>
-    <w:lsdException w:name="Medium List 2 Accent 3" w:uiPriority="66"/>
-    <w:lsdException w:name="Medium Grid 1 Accent 3" w:uiPriority="67"/>
-    <w:lsdException w:name="Medium Grid 2 Accent 3" w:uiPriority="68"/>
-    <w:lsdException w:name="Medium Grid 3 Accent 3" w:uiPriority="69"/>
-    <w:lsdException w:name="Dark List Accent 3" w:uiPriority="70"/>
-    <w:lsdException w:name="Colorful Shading Accent 3" w:uiPriority="71"/>
-    <w:lsdException w:name="Colorful List Accent 3" w:uiPriority="72"/>
-    <w:lsdException w:name="Colorful Grid Accent 3" w:uiPriority="73"/>
-    <w:lsdException w:name="Light Shading Accent 4" w:uiPriority="60"/>
-    <w:lsdException w:name="Light List Accent 4" w:uiPriority="61"/>
-    <w:lsdException w:name="Light Grid Accent 4" w:uiPriority="62"/>
-    <w:lsdException w:name="Medium Shading 1 Accent 4" w:uiPriority="63"/>
-    <w:lsdException w:name="Medium Shading 2 Accent 4" w:uiPriority="64"/>
-    <w:lsdException w:name="Medium List 1 Accent 4" w:uiPriority="65"/>
-    <w:lsdException w:name="Medium List 2 Accent 4" w:uiPriority="66"/>
-    <w:lsdException w:name="Medium Grid 1 Accent 4" w:uiPriority="67"/>
-    <w:lsdException w:name="Medium Grid 2 Accent 4" w:uiPriority="68"/>
-    <w:lsdException w:name="Medium Grid 3 Accent 4" w:uiPriority="69"/>
-    <w:lsdException w:name="Dark List Accent 4" w:uiPriority="70"/>
-    <w:lsdException w:name="Colorful Shading Accent 4" w:uiPriority="71"/>
-    <w:lsdException w:name="Colorful List Accent 4" w:uiPriority="72"/>
-    <w:lsdException w:name="Colorful Grid Accent 4" w:uiPriority="73"/>
-    <w:lsdException w:name="Light Shading Accent 5" w:uiPriority="60"/>
-    <w:lsdException w:name="Light List Accent 5" w:uiPriority="61"/>
-    <w:lsdException w:name="Light Grid Accent 5" w:uiPriority="62"/>
-    <w:lsdException w:name="Medium Shading 1 Accent 5" w:uiPriority="63"/>
-    <w:lsdException w:name="Medium Shading 2 Accent 5" w:uiPriority="64"/>
-    <w:lsdException w:name="Medium List 1 Accent 5" w:uiPriority="65"/>
-    <w:lsdException w:name="Medium List 2 Accent 5" w:uiPriority="66"/>
-    <w:lsdException w:name="Medium Grid 1 Accent 5" w:uiPriority="67"/>
-    <w:lsdException w:name="Medium Grid 2 Accent 5" w:uiPriority="68"/>
-    <w:lsdException w:name="Medium Grid 3 Accent 5" w:uiPriority="69"/>
-    <w:lsdException w:name="Dark List Accent 5" w:uiPriority="70"/>
-    <w:lsdException w:name="Colorful Shading Accent 5" w:uiPriority="71"/>
-    <w:lsdException w:name="Colorful List Accent 5" w:uiPriority="72"/>
-    <w:lsdException w:name="Colorful Grid Accent 5" w:uiPriority="73"/>
-    <w:lsdException w:name="Light Shading Accent 6" w:uiPriority="60"/>
-    <w:lsdException w:name="Light List Accent 6" w:uiPriority="61"/>
-    <w:lsdException w:name="Light Grid Accent 6" w:uiPriority="62"/>
-    <w:lsdException w:name="Medium Shading 1 Accent 6" w:uiPriority="63"/>
-    <w:lsdException w:name="Medium Shading 2 Accent 6" w:uiPriority="64"/>
-    <w:lsdException w:name="Medium List 1 Accent 6" w:uiPriority="65"/>
-    <w:lsdException w:name="Medium List 2 Accent 6" w:uiPriority="66"/>
-    <w:lsdException w:name="Medium Grid 1 Accent 6" w:uiPriority="67"/>
-    <w:lsdException w:name="Medium Grid 2 Accent 6" w:uiPriority="68"/>
-    <w:lsdException w:name="Medium Grid 3 Accent 6" w:uiPriority="69"/>
-    <w:lsdException w:name="Dark List Accent 6" w:uiPriority="70"/>
-    <w:lsdException w:name="Colorful Shading Accent 6" w:uiPriority="71"/>
-    <w:lsdException w:name="Colorful List Accent 6" w:uiPriority="72"/>
-    <w:lsdException w:name="Colorful Grid Accent 6" w:uiPriority="73"/>
-    <w:lsdException w:name="Subtle Emphasis" w:uiPriority="19" w:qFormat="1"/>
-    <w:lsdException w:name="Intense Emphasis" w:uiPriority="21" w:qFormat="1"/>
-    <w:lsdException w:name="Subtle Reference" w:uiPriority="31" w:qFormat="1"/>
-    <w:lsdException w:name="Intense Reference" w:uiPriority="32" w:qFormat="1"/>
-    <w:lsdException w:name="Book Title" w:uiPriority="33" w:qFormat="1"/>
-    <w:lsdException w:name="Bibliography" w:semiHidden="1" w:uiPriority="37" w:unhideWhenUsed="1"/>
-    <w:lsdException w:name="TOC Heading" w:semiHidden="1" w:uiPriority="39" w:unhideWhenUsed="1" w:qFormat="1"/>
-    <w:lsdException w:name="Plain Table 1" w:uiPriority="41"/>
-    <w:lsdException w:name="Plain Table 2" w:uiPriority="42"/>
-    <w:lsdException w:name="Plain Table 3" w:uiPriority="43"/>
-    <w:lsdException w:name="Plain Table 4" w:uiPriority="44"/>
-    <w:lsdException w:name="Plain Table 5" w:uiPriority="45"/>
-    <w:lsdException w:name="Grid Table Light" w:uiPriority="40"/>
-    <w:lsdException w:name="Grid Table 1 Light" w:uiPriority="46"/>
-    <w:lsdException w:name="Grid Table 2" w:uiPriority="47"/>
-    <w:lsdException w:name="Grid Table 3" w:uiPriority="48"/>
-    <w:lsdException w:name="Grid Table 4" w:uiPriority="49"/>
-    <w:lsdException w:name="Grid Table 5 Dark" w:uiPriority="50"/>
-    <w:lsdException w:name="Grid Table 6 Colorful" w:uiPriority="51"/>
-    <w:lsdException w:name="Grid Table 7 Colorful" w:uiPriority="52"/>
-    <w:lsdException w:name="Grid Table 1 Light Accent 1" w:uiPriority="46"/>
-    <w:lsdException w:name="Grid Table 2 Accent 1" w:uiPriority="47"/>
-    <w:lsdException w:name="Grid Table 3 Accent 1" w:uiPriority="48"/>
-    <w:lsdException w:name="Grid Table 4 Accent 1" w:uiPriority="49"/>
-    <w:lsdException w:name="Grid Table 5 Dark Accent 1" w:uiPriority="50"/>
-    <w:lsdException w:name="Grid Table 6 Colorful Accent 1" w:uiPriority="51"/>
-    <w:lsdException w:name="Grid Table 7 Colorful Accent 1" w:uiPriority="52"/>
-    <w:lsdException w:name="Grid Table 1 Light Accent 2" w:uiPriority="46"/>
-    <w:lsdException w:name="Grid Table 2 Accent 2" w:uiPriority="47"/>
-    <w:lsdException w:name="Grid Table 3 Accent 2" w:uiPriority="48"/>
-    <w:lsdException w:name="Grid Table 4 Accent 2" w:uiPriority="49"/>
-    <w:lsdException w:name="Grid Table 5 Dark Accent 2" w:uiPriority="50"/>
-    <w:lsdException w:name="Grid Table 6 Colorful Accent 2" w:uiPriority="51"/>
-    <w:lsdException w:name="Grid Table 7 Colorful Accent 2" w:uiPriority="52"/>
-    <w:lsdException w:name="Grid Table 1 Light Accent 3" w:uiPriority="46"/>
-    <w:lsdException w:name="Grid Table 2 Accent 3" w:uiPriority="47"/>
-    <w:lsdException w:name="Grid Table 3 Accent 3" w:uiPriority="48"/>
-    <w:lsdException w:name="Grid Table 4 Accent 3" w:uiPriority="49"/>
-    <w:lsdException w:name="Grid Table 5 Dark Accent 3" w:uiPriority="50"/>
-    <w:lsdException w:name="Grid Table 6 Colorful Accent 3" w:uiPriority="51"/>
-    <w:lsdException w:name="Grid Table 7 Colorful Accent 3" w:uiPriority="52"/>
-    <w:lsdException w:name="Grid Table 1 Light Accent 4" w:uiPriority="46"/>
-    <w:lsdException w:name="Grid Table 2 Accent 4" w:uiPriority="47"/>
-    <w:lsdException w:name="Grid Table 3 Accent 4" w:uiPriority="48"/>
-    <w:lsdException w:name="Grid Table 4 Accent 4" w:uiPriority="49"/>
-    <w:lsdException w:name="Grid Table 5 Dark Accent 4" w:uiPriority="50"/>
-    <w:lsdException w:name="Grid Table 6 Colorful Accent 4" w:uiPriority="51"/>
-    <w:lsdException w:name="Grid Table 7 Colorful Accent 4" w:uiPriority="52"/>
-    <w:lsdException w:name="Grid Table 1 Light Accent 5" w:uiPriority="46"/>
-    <w:lsdException w:name="Grid Table 2 Accent 5" w:uiPriority="47"/>
-    <w:lsdException w:name="Grid Table 3 Accent 5" w:uiPriority="48"/>
-    <w:lsdException w:name="Grid Table 4 Accent 5" w:uiPriority="49"/>
-    <w:lsdException w:name="Grid Table 5 Dark Accent 5" w:uiPriority="50"/>
-    <w:lsdException w:name="Grid Table 6 Colorful Accent 5" w:uiPriority="51"/>
-    <w:lsdException w:name="Grid Table 7 Colorful Accent 5" w:uiPriority="52"/>
-    <w:lsdException w:name="Grid Table 1 Light Accent 6" w:uiPriority="46"/>
-    <w:lsdException w:name="Grid Table 2 Accent 6" w:uiPriority="47"/>
-    <w:lsdException w:name="Grid Table 3 Accent 6" w:uiPriority="48"/>
-    <w:lsdException w:name="Grid Table 4 Accent 6" w:uiPriority="49"/>
-    <w:lsdException w:name="Grid Table 5 Dark Accent 6" w:uiPriority="50"/>
-    <w:lsdException w:name="Grid Table 6 Colorful Accent 6" w:uiPriority="51"/>
-    <w:lsdException w:name="Grid Table 7 Colorful Accent 6" w:uiPriority="52"/>
-    <w:lsdException w:name="List Table 1 Light" w:uiPriority="46"/>
-    <w:lsdException w:name="List Table 2" w:uiPriority="47"/>
-    <w:lsdException w:name="List Table 3" w:uiPriority="48"/>
-    <w:lsdException w:name="List Table 4" w:uiPriority="49"/>
-    <w:lsdException w:name="List Table 5 Dark" w:uiPriority="50"/>
-    <w:lsdException w:name="List Table 6 Colorful" w:uiPriority="51"/>
-    <w:lsdException w:name="List Table 7 Colorful" w:uiPriority="52"/>
-    <w:lsdException w:name="List Table 1 Light Accent 1" w:uiPriority="46"/>
-    <w:lsdException w:name="List Table 2 Accent 1" w:uiPriority="47"/>
-    <w:lsdException w:name="List Table 3 Accent 1" w:uiPriority="48"/>
-    <w:lsdException w:name="List Table 4 Accent 1" w:uiPriority="49"/>
-    <w:lsdException w:name="List Table 5 Dark Accent 1" w:uiPriority="50"/>
-    <w:lsdException w:name="List Table 6 Colorful Accent 1" w:uiPriority="51"/>
-    <w:lsdException w:name="List Table 7 Colorful Accent 1" w:uiPriority="52"/>
-    <w:lsdException w:name="List Table 1 Light Accent 2" w:uiPriority="46"/>
-    <w:lsdException w:name="List Table 2 Accent 2" w:uiPriority="47"/>
-    <w:lsdException w:name="List Table 3 Accent 2" w:uiPriority="48"/>
-    <w:lsdException w:name="List Table 4 Accent 2" w:uiPriority="49"/>
-    <w:lsdException w:name="List Table 5 Dark Accent 2" w:uiPriority="50"/>
-    <w:lsdException w:name="List Table 6 Colorful Accent 2" w:uiPriority="51"/>
-    <w:lsdException w:name="List Table 7 Colorful Accent 2" w:uiPriority="52"/>
-    <w:lsdException w:name="List Table 1 Light Accent 3" w:uiPriority="46"/>
-    <w:lsdException w:name="List Table 2 Accent 3" w:uiPriority="47"/>
-    <w:lsdException w:name="List Table 3 Accent 3" w:uiPriority="48"/>
-    <w:lsdException w:name="List Table 4 Accent 3" w:uiPriority="49"/>
-    <w:lsdException w:name="List Table 5 Dark Accent 3" w:uiPriority="50"/>
-    <w:lsdException w:name="List Table 6 Colorful Accent 3" w:uiPriority="51"/>
-    <w:lsdException w:name="List Table 7 Colorful Accent 3" w:uiPriority="52"/>
-    <w:lsdException w:name="List Table 1 Light Accent 4" w:uiPriority="46"/>
-    <w:lsdException w:name="List Table 2 Accent 4" w:uiPriority="47"/>
-    <w:lsdException w:name="List Table 3 Accent 4" w:uiPriority="48"/>
-    <w:lsdException w:name="List Table 4 Accent 4" w:uiPriority="49"/>
-    <w:lsdException w:name="List Table 5 Dark Accent 4" w:uiPriority="50"/>
-    <w:lsdException w:name="List Table 6 Colorful Accent 4" w:uiPriority="51"/>
-    <w:lsdException w:name="List Table 7 Colorful Accent 4" w:uiPriority="52"/>
-    <w:lsdException w:name="List Table 1 Light Accent 5" w:uiPriority="46"/>
-    <w:lsdException w:name="List Table 2 Accent 5" w:uiPriority="47"/>
-    <w:lsdException w:name="List Table 3 Accent 5" w:uiPriority="48"/>
-    <w:lsdException w:name="List Table 4 Accent 5" w:uiPriority="49"/>
-    <w:lsdException w:name="List Table 5 Dark Accent 5" w:uiPriority="50"/>
-    <w:lsdException w:name="List Table 6 Colorful Accent 5" w:uiPriority="51"/>
-    <w:lsdException w:name="List Table 7 Colorful Accent 5" w:uiPriority="52"/>
-    <w:lsdException w:name="List Table 1 Light Accent 6" w:uiPriority="46"/>
-    <w:lsdException w:name="List Table 2 Accent 6" w:uiPriority="47"/>
-    <w:lsdException w:name="List Table 3 Accent 6" w:uiPriority="48"/>
-    <w:lsdException w:name="List Table 4 Accent 6" w:uiPriority="49"/>
-    <w:lsdException w:name="List Table 5 Dark Accent 6" w:uiPriority="50"/>
-    <w:lsdException w:name="List Table 6 Colorful Accent 6" w:uiPriority="51"/>
-    <w:lsdException w:name="List Table 7 Colorful Accent 6" w:uiPriority="52"/>
+  <w:latentStyles w:defLockedState="0" w:defUIPriority="99" w:defSemiHidden="1" w:defUnhideWhenUsed="1" w:defQFormat="0" w:count="267">
+    <w:lsdException w:name="Normal" w:semiHidden="0" w:uiPriority="0" w:unhideWhenUsed="0" w:qFormat="1"/>
+    <w:lsdException w:name="heading 1" w:semiHidden="0" w:uiPriority="9" w:unhideWhenUsed="0" w:qFormat="1"/>
+    <w:lsdException w:name="heading 2" w:uiPriority="9" w:qFormat="1"/>
+    <w:lsdException w:name="heading 3" w:uiPriority="9" w:qFormat="1"/>
+    <w:lsdException w:name="heading 4" w:uiPriority="9" w:qFormat="1"/>
+    <w:lsdException w:name="heading 5" w:uiPriority="9" w:qFormat="1"/>
+    <w:lsdException w:name="heading 6" w:uiPriority="9" w:qFormat="1"/>
+    <w:lsdException w:name="heading 7" w:uiPriority="9" w:qFormat="1"/>
+    <w:lsdException w:name="heading 8" w:uiPriority="9" w:qFormat="1"/>
+    <w:lsdException w:name="heading 9" w:uiPriority="9" w:qFormat="1"/>
+    <w:lsdException w:name="toc 1" w:uiPriority="39"/>
+    <w:lsdException w:name="toc 2" w:uiPriority="39"/>
+    <w:lsdException w:name="toc 3" w:uiPriority="39"/>
+    <w:lsdException w:name="toc 4" w:uiPriority="39"/>
+    <w:lsdException w:name="toc 5" w:uiPriority="39"/>
+    <w:lsdException w:name="toc 6" w:uiPriority="39"/>
+    <w:lsdException w:name="toc 7" w:uiPriority="39"/>
+    <w:lsdException w:name="toc 8" w:uiPriority="39"/>
+    <w:lsdException w:name="toc 9" w:uiPriority="39"/>
+    <w:lsdException w:name="caption" w:uiPriority="35" w:qFormat="1"/>
+    <w:lsdException w:name="Title" w:semiHidden="0" w:uiPriority="10" w:unhideWhenUsed="0" w:qFormat="1"/>
+    <w:lsdException w:name="Default Paragraph Font" w:uiPriority="1"/>
+    <w:lsdException w:name="Subtitle" w:semiHidden="0" w:uiPriority="11" w:unhideWhenUsed="0" w:qFormat="1"/>
+    <w:lsdException w:name="Strong" w:semiHidden="0" w:uiPriority="22" w:unhideWhenUsed="0" w:qFormat="1"/>
+    <w:lsdException w:name="Emphasis" w:semiHidden="0" w:uiPriority="20" w:unhideWhenUsed="0" w:qFormat="1"/>
+    <w:lsdException w:name="Table Grid" w:semiHidden="0" w:uiPriority="39" w:unhideWhenUsed="0"/>
+    <w:lsdException w:name="Placeholder Text" w:unhideWhenUsed="0"/>
+    <w:lsdException w:name="No Spacing" w:semiHidden="0" w:uiPriority="1" w:unhideWhenUsed="0" w:qFormat="1"/>
+    <w:lsdException w:name="Light Shading" w:semiHidden="0" w:uiPriority="60" w:unhideWhenUsed="0"/>
+    <w:lsdException w:name="Light List" w:semiHidden="0" w:uiPriority="61" w:unhideWhenUsed="0"/>
+    <w:lsdException w:name="Light Grid" w:semiHidden="0" w:uiPriority="62" w:unhideWhenUsed="0"/>
+    <w:lsdException w:name="Medium Shading 1" w:semiHidden="0" w:uiPriority="63" w:unhideWhenUsed="0"/>
+    <w:lsdException w:name="Medium Shading 2" w:semiHidden="0" w:uiPriority="64" w:unhideWhenUsed="0"/>
+    <w:lsdException w:name="Medium List 1" w:semiHidden="0" w:uiPriority="65" w:unhideWhenUsed="0"/>
+    <w:lsdException w:name="Medium List 2" w:semiHidden="0" w:uiPriority="66" w:unhideWhenUsed="0"/>
+    <w:lsdException w:name="Medium Grid 1" w:semiHidden="0" w:uiPriority="67" w:unhideWhenUsed="0"/>
+    <w:lsdException w:name="Medium Grid 2" w:semiHidden="0" w:uiPriority="68" w:unhideWhenUsed="0"/>
+    <w:lsdException w:name="Medium Grid 3" w:semiHidden="0" w:uiPriority="69" w:unhideWhenUsed="0"/>
+    <w:lsdException w:name="Dark List" w:semiHidden="0" w:uiPriority="70" w:unhideWhenUsed="0"/>
+    <w:lsdException w:name="Colorful Shading" w:semiHidden="0" w:uiPriority="71" w:unhideWhenUsed="0"/>
+    <w:lsdException w:name="Colorful List" w:semiHidden="0" w:uiPriority="72" w:unhideWhenUsed="0"/>
+    <w:lsdException w:name="Colorful Grid" w:semiHidden="0" w:uiPriority="73" w:unhideWhenUsed="0"/>
+    <w:lsdException w:name="Light Shading Accent 1" w:semiHidden="0" w:uiPriority="60" w:unhideWhenUsed="0"/>
+    <w:lsdException w:name="Light List Accent 1" w:semiHidden="0" w:uiPriority="61" w:unhideWhenUsed="0"/>
+    <w:lsdException w:name="Light Grid Accent 1" w:semiHidden="0" w:uiPriority="62" w:unhideWhenUsed="0"/>
+    <w:lsdException w:name="Medium Shading 1 Accent 1" w:semiHidden="0" w:uiPriority="63" w:unhideWhenUsed="0"/>
+    <w:lsdException w:name="Medium Shading 2 Accent 1" w:semiHidden="0" w:uiPriority="64" w:unhideWhenUsed="0"/>
+    <w:lsdException w:name="Medium List 1 Accent 1" w:semiHidden="0" w:uiPriority="65" w:unhideWhenUsed="0"/>
+    <w:lsdException w:name="Revision" w:unhideWhenUsed="0"/>
+    <w:lsdException w:name="List Paragraph" w:semiHidden="0" w:uiPriority="34" w:unhideWhenUsed="0" w:qFormat="1"/>
+    <w:lsdException w:name="Quote" w:semiHidden="0" w:uiPriority="29" w:unhideWhenUsed="0" w:qFormat="1"/>
+    <w:lsdException w:name="Intense Quote" w:semiHidden="0" w:uiPriority="30" w:unhideWhenUsed="0" w:qFormat="1"/>
+    <w:lsdException w:name="Medium List 2 Accent 1" w:semiHidden="0" w:uiPriority="66" w:unhideWhenUsed="0"/>
+    <w:lsdException w:name="Medium Grid 1 Accent 1" w:semiHidden="0" w:uiPriority="67" w:unhideWhenUsed="0"/>
+    <w:lsdException w:name="Medium Grid 2 Accent 1" w:semiHidden="0" w:uiPriority="68" w:unhideWhenUsed="0"/>
+    <w:lsdException w:name="Medium Grid 3 Accent 1" w:semiHidden="0" w:uiPriority="69" w:unhideWhenUsed="0"/>
+    <w:lsdException w:name="Dark List Accent 1" w:semiHidden="0" w:uiPriority="70" w:unhideWhenUsed="0"/>
+    <w:lsdException w:name="Colorful Shading Accent 1" w:semiHidden="0" w:uiPriority="71" w:unhideWhenUsed="0"/>
+    <w:lsdException w:name="Colorful List Accent 1" w:semiHidden="0" w:uiPriority="72" w:unhideWhenUsed="0"/>
+    <w:lsdException w:name="Colorful Grid Accent 1" w:semiHidden="0" w:uiPriority="73" w:unhideWhenUsed="0"/>
+    <w:lsdException w:name="Light Shading Accent 2" w:semiHidden="0" w:uiPriority="60" w:unhideWhenUsed="0"/>
+    <w:lsdException w:name="Light List Accent 2" w:semiHidden="0" w:uiPriority="61" w:unhideWhenUsed="0"/>
+    <w:lsdException w:name="Light Grid Accent 2" w:semiHidden="0" w:uiPriority="62" w:unhideWhenUsed="0"/>
+    <w:lsdException w:name="Medium Shading 1 Accent 2" w:semiHidden="0" w:uiPriority="63" w:unhideWhenUsed="0"/>
+    <w:lsdException w:name="Medium Shading 2 Accent 2" w:semiHidden="0" w:uiPriority="64" w:unhideWhenUsed="0"/>
+    <w:lsdException w:name="Medium List 1 Accent 2" w:semiHidden="0" w:uiPriority="65" w:unhideWhenUsed="0"/>
+    <w:lsdException w:name="Medium List 2 Accent 2" w:semiHidden="0" w:uiPriority="66" w:unhideWhenUsed="0"/>
+    <w:lsdException w:name="Medium Grid 1 Accent 2" w:semiHidden="0" w:uiPriority="67" w:unhideWhenUsed="0"/>
+    <w:lsdException w:name="Medium Grid 2 Accent 2" w:semiHidden="0" w:uiPriority="68" w:unhideWhenUsed="0"/>
+    <w:lsdException w:name="Medium Grid 3 Accent 2" w:semiHidden="0" w:uiPriority="69" w:unhideWhenUsed="0"/>
+    <w:lsdException w:name="Dark List Accent 2" w:semiHidden="0" w:uiPriority="70" w:unhideWhenUsed="0"/>
+    <w:lsdException w:name="Colorful Shading Accent 2" w:semiHidden="0" w:uiPriority="71" w:unhideWhenUsed="0"/>
+    <w:lsdException w:name="Colorful List Accent 2" w:semiHidden="0" w:uiPriority="72" w:unhideWhenUsed="0"/>
+    <w:lsdException w:name="Colorful Grid Accent 2" w:semiHidden="0" w:uiPriority="73" w:unhideWhenUsed="0"/>
+    <w:lsdException w:name="Light Shading Accent 3" w:semiHidden="0" w:uiPriority="60" w:unhideWhenUsed="0"/>
+    <w:lsdException w:name="Light List Accent 3" w:semiHidden="0" w:uiPriority="61" w:unhideWhenUsed="0"/>
+    <w:lsdException w:name="Light Grid Accent 3" w:semiHidden="0" w:uiPriority="62" w:unhideWhenUsed="0"/>
+    <w:lsdException w:name="Medium Shading 1 Accent 3" w:semiHidden="0" w:uiPriority="63" w:unhideWhenUsed="0"/>
+    <w:lsdException w:name="Medium Shading 2 Accent 3" w:semiHidden="0" w:uiPriority="64" w:unhideWhenUsed="0"/>
+    <w:lsdException w:name="Medium List 1 Accent 3" w:semiHidden="0" w:uiPriority="65" w:unhideWhenUsed="0"/>
+    <w:lsdException w:name="Medium List 2 Accent 3" w:semiHidden="0" w:uiPriority="66" w:unhideWhenUsed="0"/>
+    <w:lsdException w:name="Medium Grid 1 Accent 3" w:semiHidden="0" w:uiPriority="67" w:unhideWhenUsed="0"/>
+    <w:lsdException w:name="Medium Grid 2 Accent 3" w:semiHidden="0" w:uiPriority="68" w:unhideWhenUsed="0"/>
+    <w:lsdException w:name="Medium Grid 3 Accent 3" w:semiHidden="0" w:uiPriority="69" w:unhideWhenUsed="0"/>
+    <w:lsdException w:name="Dark List Accent 3" w:semiHidden="0" w:uiPriority="70" w:unhideWhenUsed="0"/>
+    <w:lsdException w:name="Colorful Shading Accent 3" w:semiHidden="0" w:uiPriority="71" w:unhideWhenUsed="0"/>
+    <w:lsdException w:name="Colorful List Accent 3" w:semiHidden="0" w:uiPriority="72" w:unhideWhenUsed="0"/>
+    <w:lsdException w:name="Colorful Grid Accent 3" w:semiHidden="0" w:uiPriority="73" w:unhideWhenUsed="0"/>
+    <w:lsdException w:name="Light Shading Accent 4" w:semiHidden="0" w:uiPriority="60" w:unhideWhenUsed="0"/>
+    <w:lsdException w:name="Light List Accent 4" w:semiHidden="0" w:uiPriority="61" w:unhideWhenUsed="0"/>
+    <w:lsdException w:name="Light Grid Accent 4" w:semiHidden="0" w:uiPriority="62" w:unhideWhenUsed="0"/>
+    <w:lsdException w:name="Medium Shading 1 Accent 4" w:semiHidden="0" w:uiPriority="63" w:unhideWhenUsed="0"/>
+    <w:lsdException w:name="Medium Shading 2 Accent 4" w:semiHidden="0" w:uiPriority="64" w:unhideWhenUsed="0"/>
+    <w:lsdException w:name="Medium List 1 Accent 4" w:semiHidden="0" w:uiPriority="65" w:unhideWhenUsed="0"/>
+    <w:lsdException w:name="Medium List 2 Accent 4" w:semiHidden="0" w:uiPriority="66" w:unhideWhenUsed="0"/>
+    <w:lsdException w:name="Medium Grid 1 Accent 4" w:semiHidden="0" w:uiPriority="67" w:unhideWhenUsed="0"/>
+    <w:lsdException w:name="Medium Grid 2 Accent 4" w:semiHidden="0" w:uiPriority="68" w:unhideWhenUsed="0"/>
+    <w:lsdException w:name="Medium Grid 3 Accent 4" w:semiHidden="0" w:uiPriority="69" w:unhideWhenUsed="0"/>
+    <w:lsdException w:name="Dark List Accent 4" w:semiHidden="0" w:uiPriority="70" w:unhideWhenUsed="0"/>
+    <w:lsdException w:name="Colorful Shading Accent 4" w:semiHidden="0" w:uiPriority="71" w:unhideWhenUsed="0"/>
+    <w:lsdException w:name="Colorful List Accent 4" w:semiHidden="0" w:uiPriority="72" w:unhideWhenUsed="0"/>
+    <w:lsdException w:name="Colorful Grid Accent 4" w:semiHidden="0" w:uiPriority="73" w:unhideWhenUsed="0"/>
+    <w:lsdException w:name="Light Shading Accent 5" w:semiHidden="0" w:uiPriority="60" w:unhideWhenUsed="0"/>
+    <w:lsdException w:name="Light List Accent 5" w:semiHidden="0" w:uiPriority="61" w:unhideWhenUsed="0"/>
+    <w:lsdException w:name="Light Grid Accent 5" w:semiHidden="0" w:uiPriority="62" w:unhideWhenUsed="0"/>
+    <w:lsdException w:name="Medium Shading 1 Accent 5" w:semiHidden="0" w:uiPriority="63" w:unhideWhenUsed="0"/>
+    <w:lsdException w:name="Medium Shading 2 Accent 5" w:semiHidden="0" w:uiPriority="64" w:unhideWhenUsed="0"/>
+    <w:lsdException w:name="Medium List 1 Accent 5" w:semiHidden="0" w:uiPriority="65" w:unhideWhenUsed="0"/>
+    <w:lsdException w:name="Medium List 2 Accent 5" w:semiHidden="0" w:uiPriority="66" w:unhideWhenUsed="0"/>
+    <w:lsdException w:name="Medium Grid 1 Accent 5" w:semiHidden="0" w:uiPriority="67" w:unhideWhenUsed="0"/>
+    <w:lsdException w:name="Medium Grid 2 Accent 5" w:semiHidden="0" w:uiPriority="68" w:unhideWhenUsed="0"/>
+    <w:lsdException w:name="Medium Grid 3 Accent 5" w:semiHidden="0" w:uiPriority="69" w:unhideWhenUsed="0"/>
+    <w:lsdException w:name="Dark List Accent 5" w:semiHidden="0" w:uiPriority="70" w:unhideWhenUsed="0"/>
+    <w:lsdException w:name="Colorful Shading Accent 5" w:semiHidden="0" w:uiPriority="71" w:unhideWhenUsed="0"/>
+    <w:lsdException w:name="Colorful List Accent 5" w:semiHidden="0" w:uiPriority="72" w:unhideWhenUsed="0"/>
+    <w:lsdException w:name="Colorful Grid Accent 5" w:semiHidden="0" w:uiPriority="73" w:unhideWhenUsed="0"/>
+    <w:lsdException w:name="Light Shading Accent 6" w:semiHidden="0" w:uiPriority="60" w:unhideWhenUsed="0"/>
+    <w:lsdException w:name="Light List Accent 6" w:semiHidden="0" w:uiPriority="61" w:unhideWhenUsed="0"/>
+    <w:lsdException w:name="Light Grid Accent 6" w:semiHidden="0" w:uiPriority="62" w:unhideWhenUsed="0"/>
+    <w:lsdException w:name="Medium Shading 1 Accent 6" w:semiHidden="0" w:uiPriority="63" w:unhideWhenUsed="0"/>
+    <w:lsdException w:name="Medium Shading 2 Accent 6" w:semiHidden="0" w:uiPriority="64" w:unhideWhenUsed="0"/>
+    <w:lsdException w:name="Medium List 1 Accent 6" w:semiHidden="0" w:uiPriority="65" w:unhideWhenUsed="0"/>
+    <w:lsdException w:name="Medium List 2 Accent 6" w:semiHidden="0" w:uiPriority="66" w:unhideWhenUsed="0"/>
+    <w:lsdException w:name="Medium Grid 1 Accent 6" w:semiHidden="0" w:uiPriority="67" w:unhideWhenUsed="0"/>
+    <w:lsdException w:name="Medium Grid 2 Accent 6" w:semiHidden="0" w:uiPriority="68" w:unhideWhenUsed="0"/>
+    <w:lsdException w:name="Medium Grid 3 Accent 6" w:semiHidden="0" w:uiPriority="69" w:unhideWhenUsed="0"/>
+    <w:lsdException w:name="Dark List Accent 6" w:semiHidden="0" w:uiPriority="70" w:unhideWhenUsed="0"/>
+    <w:lsdException w:name="Colorful Shading Accent 6" w:semiHidden="0" w:uiPriority="71" w:unhideWhenUsed="0"/>
+    <w:lsdException w:name="Colorful List Accent 6" w:semiHidden="0" w:uiPriority="72" w:unhideWhenUsed="0"/>
+    <w:lsdException w:name="Colorful Grid Accent 6" w:semiHidden="0" w:uiPriority="73" w:unhideWhenUsed="0"/>
+    <w:lsdException w:name="Subtle Emphasis" w:semiHidden="0" w:uiPriority="19" w:unhideWhenUsed="0" w:qFormat="1"/>
+    <w:lsdException w:name="Intense Emphasis" w:semiHidden="0" w:uiPriority="21" w:unhideWhenUsed="0" w:qFormat="1"/>
+    <w:lsdException w:name="Subtle Reference" w:semiHidden="0" w:uiPriority="31" w:unhideWhenUsed="0" w:qFormat="1"/>
+    <w:lsdException w:name="Intense Reference" w:semiHidden="0" w:uiPriority="32" w:unhideWhenUsed="0" w:qFormat="1"/>
+    <w:lsdException w:name="Book Title" w:semiHidden="0" w:uiPriority="33" w:unhideWhenUsed="0" w:qFormat="1"/>
+    <w:lsdException w:name="Bibliography" w:uiPriority="37"/>
+    <w:lsdException w:name="TOC Heading" w:uiPriority="39" w:qFormat="1"/>
   </w:latentStyles>
   <w:style w:type="paragraph" w:default="1" w:styleId="a">
     <w:name w:val="Normal"/>
@@ -3337,6 +3546,339 @@
     <w:name w:val="mn"/>
     <w:basedOn w:val="a0"/>
     <w:rsid w:val="00BF65CD"/>
+  </w:style>
+  <w:style w:type="paragraph" w:styleId="a4">
+    <w:name w:val="Balloon Text"/>
+    <w:basedOn w:val="a"/>
+    <w:link w:val="Char0"/>
+    <w:uiPriority w:val="99"/>
+    <w:semiHidden/>
+    <w:unhideWhenUsed/>
+    <w:rsid w:val="0061531B"/>
+    <w:rPr>
+      <w:sz w:val="18"/>
+      <w:szCs w:val="18"/>
+    </w:rPr>
+  </w:style>
+  <w:style w:type="character" w:customStyle="1" w:styleId="Char0">
+    <w:name w:val="批注框文本 Char"/>
+    <w:basedOn w:val="a0"/>
+    <w:link w:val="a4"/>
+    <w:uiPriority w:val="99"/>
+    <w:semiHidden/>
+    <w:rsid w:val="0061531B"/>
+    <w:rPr>
+      <w:sz w:val="18"/>
+      <w:szCs w:val="18"/>
+    </w:rPr>
+  </w:style>
+  <w:style w:type="paragraph" w:styleId="a5">
+    <w:name w:val="List Paragraph"/>
+    <w:basedOn w:val="a"/>
+    <w:uiPriority w:val="34"/>
+    <w:qFormat/>
+    <w:rsid w:val="00101C59"/>
+    <w:pPr>
+      <w:ind w:firstLineChars="200" w:firstLine="420"/>
+    </w:pPr>
+  </w:style>
+  <w:style w:type="character" w:styleId="a6">
+    <w:name w:val="Hyperlink"/>
+    <w:basedOn w:val="a0"/>
+    <w:uiPriority w:val="99"/>
+    <w:unhideWhenUsed/>
+    <w:rsid w:val="00101C59"/>
+    <w:rPr>
+      <w:color w:val="0563C1" w:themeColor="hyperlink"/>
+      <w:u w:val="single"/>
+    </w:rPr>
+  </w:style>
+</w:styles>
+</file>
+
+<file path=word/stylesWithEffects.xml><?xml version="1.0" encoding="utf-8"?>
+<w:styles xmlns:wpc="http://schemas.microsoft.com/office/word/2010/wordprocessingCanvas" xmlns:mc="http://schemas.openxmlformats.org/markup-compatibility/2006" xmlns:o="urn:schemas-microsoft-com:office:office" xmlns:r="http://schemas.openxmlformats.org/officeDocument/2006/relationships" xmlns:m="http://schemas.openxmlformats.org/officeDocument/2006/math" xmlns:v="urn:schemas-microsoft-com:vml" xmlns:wp14="http://schemas.microsoft.com/office/word/2010/wordprocessingDrawing" xmlns:wp="http://schemas.openxmlformats.org/drawingml/2006/wordprocessingDrawing" xmlns:w10="urn:schemas-microsoft-com:office:word" xmlns:w="http://schemas.openxmlformats.org/wordprocessingml/2006/main" xmlns:w14="http://schemas.microsoft.com/office/word/2010/wordml" xmlns:wpg="http://schemas.microsoft.com/office/word/2010/wordprocessingGroup" xmlns:wpi="http://schemas.microsoft.com/office/word/2010/wordprocessingInk" xmlns:wne="http://schemas.microsoft.com/office/word/2006/wordml" xmlns:wps="http://schemas.microsoft.com/office/word/2010/wordprocessingShape" mc:Ignorable="w14 wp14">
+  <w:docDefaults>
+    <w:rPrDefault>
+      <w:rPr>
+        <w:rFonts w:asciiTheme="minorHAnsi" w:eastAsiaTheme="minorEastAsia" w:hAnsiTheme="minorHAnsi" w:cstheme="minorBidi"/>
+        <w:kern w:val="2"/>
+        <w:sz w:val="21"/>
+        <w:szCs w:val="22"/>
+        <w:lang w:val="en-US" w:eastAsia="zh-CN" w:bidi="ar-SA"/>
+      </w:rPr>
+    </w:rPrDefault>
+    <w:pPrDefault/>
+  </w:docDefaults>
+  <w:latentStyles w:defLockedState="0" w:defUIPriority="99" w:defSemiHidden="1" w:defUnhideWhenUsed="1" w:defQFormat="0" w:count="267">
+    <w:lsdException w:name="Normal" w:semiHidden="0" w:uiPriority="0" w:unhideWhenUsed="0" w:qFormat="1"/>
+    <w:lsdException w:name="heading 1" w:semiHidden="0" w:uiPriority="9" w:unhideWhenUsed="0" w:qFormat="1"/>
+    <w:lsdException w:name="heading 2" w:uiPriority="9" w:qFormat="1"/>
+    <w:lsdException w:name="heading 3" w:uiPriority="9" w:qFormat="1"/>
+    <w:lsdException w:name="heading 4" w:uiPriority="9" w:qFormat="1"/>
+    <w:lsdException w:name="heading 5" w:uiPriority="9" w:qFormat="1"/>
+    <w:lsdException w:name="heading 6" w:uiPriority="9" w:qFormat="1"/>
+    <w:lsdException w:name="heading 7" w:uiPriority="9" w:qFormat="1"/>
+    <w:lsdException w:name="heading 8" w:uiPriority="9" w:qFormat="1"/>
+    <w:lsdException w:name="heading 9" w:uiPriority="9" w:qFormat="1"/>
+    <w:lsdException w:name="toc 1" w:uiPriority="39"/>
+    <w:lsdException w:name="toc 2" w:uiPriority="39"/>
+    <w:lsdException w:name="toc 3" w:uiPriority="39"/>
+    <w:lsdException w:name="toc 4" w:uiPriority="39"/>
+    <w:lsdException w:name="toc 5" w:uiPriority="39"/>
+    <w:lsdException w:name="toc 6" w:uiPriority="39"/>
+    <w:lsdException w:name="toc 7" w:uiPriority="39"/>
+    <w:lsdException w:name="toc 8" w:uiPriority="39"/>
+    <w:lsdException w:name="toc 9" w:uiPriority="39"/>
+    <w:lsdException w:name="caption" w:uiPriority="35" w:qFormat="1"/>
+    <w:lsdException w:name="Title" w:semiHidden="0" w:uiPriority="10" w:unhideWhenUsed="0" w:qFormat="1"/>
+    <w:lsdException w:name="Default Paragraph Font" w:uiPriority="1"/>
+    <w:lsdException w:name="Subtitle" w:semiHidden="0" w:uiPriority="11" w:unhideWhenUsed="0" w:qFormat="1"/>
+    <w:lsdException w:name="Strong" w:semiHidden="0" w:uiPriority="22" w:unhideWhenUsed="0" w:qFormat="1"/>
+    <w:lsdException w:name="Emphasis" w:semiHidden="0" w:uiPriority="20" w:unhideWhenUsed="0" w:qFormat="1"/>
+    <w:lsdException w:name="Table Grid" w:semiHidden="0" w:uiPriority="39" w:unhideWhenUsed="0"/>
+    <w:lsdException w:name="Placeholder Text" w:unhideWhenUsed="0"/>
+    <w:lsdException w:name="No Spacing" w:semiHidden="0" w:uiPriority="1" w:unhideWhenUsed="0" w:qFormat="1"/>
+    <w:lsdException w:name="Light Shading" w:semiHidden="0" w:uiPriority="60" w:unhideWhenUsed="0"/>
+    <w:lsdException w:name="Light List" w:semiHidden="0" w:uiPriority="61" w:unhideWhenUsed="0"/>
+    <w:lsdException w:name="Light Grid" w:semiHidden="0" w:uiPriority="62" w:unhideWhenUsed="0"/>
+    <w:lsdException w:name="Medium Shading 1" w:semiHidden="0" w:uiPriority="63" w:unhideWhenUsed="0"/>
+    <w:lsdException w:name="Medium Shading 2" w:semiHidden="0" w:uiPriority="64" w:unhideWhenUsed="0"/>
+    <w:lsdException w:name="Medium List 1" w:semiHidden="0" w:uiPriority="65" w:unhideWhenUsed="0"/>
+    <w:lsdException w:name="Medium List 2" w:semiHidden="0" w:uiPriority="66" w:unhideWhenUsed="0"/>
+    <w:lsdException w:name="Medium Grid 1" w:semiHidden="0" w:uiPriority="67" w:unhideWhenUsed="0"/>
+    <w:lsdException w:name="Medium Grid 2" w:semiHidden="0" w:uiPriority="68" w:unhideWhenUsed="0"/>
+    <w:lsdException w:name="Medium Grid 3" w:semiHidden="0" w:uiPriority="69" w:unhideWhenUsed="0"/>
+    <w:lsdException w:name="Dark List" w:semiHidden="0" w:uiPriority="70" w:unhideWhenUsed="0"/>
+    <w:lsdException w:name="Colorful Shading" w:semiHidden="0" w:uiPriority="71" w:unhideWhenUsed="0"/>
+    <w:lsdException w:name="Colorful List" w:semiHidden="0" w:uiPriority="72" w:unhideWhenUsed="0"/>
+    <w:lsdException w:name="Colorful Grid" w:semiHidden="0" w:uiPriority="73" w:unhideWhenUsed="0"/>
+    <w:lsdException w:name="Light Shading Accent 1" w:semiHidden="0" w:uiPriority="60" w:unhideWhenUsed="0"/>
+    <w:lsdException w:name="Light List Accent 1" w:semiHidden="0" w:uiPriority="61" w:unhideWhenUsed="0"/>
+    <w:lsdException w:name="Light Grid Accent 1" w:semiHidden="0" w:uiPriority="62" w:unhideWhenUsed="0"/>
+    <w:lsdException w:name="Medium Shading 1 Accent 1" w:semiHidden="0" w:uiPriority="63" w:unhideWhenUsed="0"/>
+    <w:lsdException w:name="Medium Shading 2 Accent 1" w:semiHidden="0" w:uiPriority="64" w:unhideWhenUsed="0"/>
+    <w:lsdException w:name="Medium List 1 Accent 1" w:semiHidden="0" w:uiPriority="65" w:unhideWhenUsed="0"/>
+    <w:lsdException w:name="Revision" w:unhideWhenUsed="0"/>
+    <w:lsdException w:name="List Paragraph" w:semiHidden="0" w:uiPriority="34" w:unhideWhenUsed="0" w:qFormat="1"/>
+    <w:lsdException w:name="Quote" w:semiHidden="0" w:uiPriority="29" w:unhideWhenUsed="0" w:qFormat="1"/>
+    <w:lsdException w:name="Intense Quote" w:semiHidden="0" w:uiPriority="30" w:unhideWhenUsed="0" w:qFormat="1"/>
+    <w:lsdException w:name="Medium List 2 Accent 1" w:semiHidden="0" w:uiPriority="66" w:unhideWhenUsed="0"/>
+    <w:lsdException w:name="Medium Grid 1 Accent 1" w:semiHidden="0" w:uiPriority="67" w:unhideWhenUsed="0"/>
+    <w:lsdException w:name="Medium Grid 2 Accent 1" w:semiHidden="0" w:uiPriority="68" w:unhideWhenUsed="0"/>
+    <w:lsdException w:name="Medium Grid 3 Accent 1" w:semiHidden="0" w:uiPriority="69" w:unhideWhenUsed="0"/>
+    <w:lsdException w:name="Dark List Accent 1" w:semiHidden="0" w:uiPriority="70" w:unhideWhenUsed="0"/>
+    <w:lsdException w:name="Colorful Shading Accent 1" w:semiHidden="0" w:uiPriority="71" w:unhideWhenUsed="0"/>
+    <w:lsdException w:name="Colorful List Accent 1" w:semiHidden="0" w:uiPriority="72" w:unhideWhenUsed="0"/>
+    <w:lsdException w:name="Colorful Grid Accent 1" w:semiHidden="0" w:uiPriority="73" w:unhideWhenUsed="0"/>
+    <w:lsdException w:name="Light Shading Accent 2" w:semiHidden="0" w:uiPriority="60" w:unhideWhenUsed="0"/>
+    <w:lsdException w:name="Light List Accent 2" w:semiHidden="0" w:uiPriority="61" w:unhideWhenUsed="0"/>
+    <w:lsdException w:name="Light Grid Accent 2" w:semiHidden="0" w:uiPriority="62" w:unhideWhenUsed="0"/>
+    <w:lsdException w:name="Medium Shading 1 Accent 2" w:semiHidden="0" w:uiPriority="63" w:unhideWhenUsed="0"/>
+    <w:lsdException w:name="Medium Shading 2 Accent 2" w:semiHidden="0" w:uiPriority="64" w:unhideWhenUsed="0"/>
+    <w:lsdException w:name="Medium List 1 Accent 2" w:semiHidden="0" w:uiPriority="65" w:unhideWhenUsed="0"/>
+    <w:lsdException w:name="Medium List 2 Accent 2" w:semiHidden="0" w:uiPriority="66" w:unhideWhenUsed="0"/>
+    <w:lsdException w:name="Medium Grid 1 Accent 2" w:semiHidden="0" w:uiPriority="67" w:unhideWhenUsed="0"/>
+    <w:lsdException w:name="Medium Grid 2 Accent 2" w:semiHidden="0" w:uiPriority="68" w:unhideWhenUsed="0"/>
+    <w:lsdException w:name="Medium Grid 3 Accent 2" w:semiHidden="0" w:uiPriority="69" w:unhideWhenUsed="0"/>
+    <w:lsdException w:name="Dark List Accent 2" w:semiHidden="0" w:uiPriority="70" w:unhideWhenUsed="0"/>
+    <w:lsdException w:name="Colorful Shading Accent 2" w:semiHidden="0" w:uiPriority="71" w:unhideWhenUsed="0"/>
+    <w:lsdException w:name="Colorful List Accent 2" w:semiHidden="0" w:uiPriority="72" w:unhideWhenUsed="0"/>
+    <w:lsdException w:name="Colorful Grid Accent 2" w:semiHidden="0" w:uiPriority="73" w:unhideWhenUsed="0"/>
+    <w:lsdException w:name="Light Shading Accent 3" w:semiHidden="0" w:uiPriority="60" w:unhideWhenUsed="0"/>
+    <w:lsdException w:name="Light List Accent 3" w:semiHidden="0" w:uiPriority="61" w:unhideWhenUsed="0"/>
+    <w:lsdException w:name="Light Grid Accent 3" w:semiHidden="0" w:uiPriority="62" w:unhideWhenUsed="0"/>
+    <w:lsdException w:name="Medium Shading 1 Accent 3" w:semiHidden="0" w:uiPriority="63" w:unhideWhenUsed="0"/>
+    <w:lsdException w:name="Medium Shading 2 Accent 3" w:semiHidden="0" w:uiPriority="64" w:unhideWhenUsed="0"/>
+    <w:lsdException w:name="Medium List 1 Accent 3" w:semiHidden="0" w:uiPriority="65" w:unhideWhenUsed="0"/>
+    <w:lsdException w:name="Medium List 2 Accent 3" w:semiHidden="0" w:uiPriority="66" w:unhideWhenUsed="0"/>
+    <w:lsdException w:name="Medium Grid 1 Accent 3" w:semiHidden="0" w:uiPriority="67" w:unhideWhenUsed="0"/>
+    <w:lsdException w:name="Medium Grid 2 Accent 3" w:semiHidden="0" w:uiPriority="68" w:unhideWhenUsed="0"/>
+    <w:lsdException w:name="Medium Grid 3 Accent 3" w:semiHidden="0" w:uiPriority="69" w:unhideWhenUsed="0"/>
+    <w:lsdException w:name="Dark List Accent 3" w:semiHidden="0" w:uiPriority="70" w:unhideWhenUsed="0"/>
+    <w:lsdException w:name="Colorful Shading Accent 3" w:semiHidden="0" w:uiPriority="71" w:unhideWhenUsed="0"/>
+    <w:lsdException w:name="Colorful List Accent 3" w:semiHidden="0" w:uiPriority="72" w:unhideWhenUsed="0"/>
+    <w:lsdException w:name="Colorful Grid Accent 3" w:semiHidden="0" w:uiPriority="73" w:unhideWhenUsed="0"/>
+    <w:lsdException w:name="Light Shading Accent 4" w:semiHidden="0" w:uiPriority="60" w:unhideWhenUsed="0"/>
+    <w:lsdException w:name="Light List Accent 4" w:semiHidden="0" w:uiPriority="61" w:unhideWhenUsed="0"/>
+    <w:lsdException w:name="Light Grid Accent 4" w:semiHidden="0" w:uiPriority="62" w:unhideWhenUsed="0"/>
+    <w:lsdException w:name="Medium Shading 1 Accent 4" w:semiHidden="0" w:uiPriority="63" w:unhideWhenUsed="0"/>
+    <w:lsdException w:name="Medium Shading 2 Accent 4" w:semiHidden="0" w:uiPriority="64" w:unhideWhenUsed="0"/>
+    <w:lsdException w:name="Medium List 1 Accent 4" w:semiHidden="0" w:uiPriority="65" w:unhideWhenUsed="0"/>
+    <w:lsdException w:name="Medium List 2 Accent 4" w:semiHidden="0" w:uiPriority="66" w:unhideWhenUsed="0"/>
+    <w:lsdException w:name="Medium Grid 1 Accent 4" w:semiHidden="0" w:uiPriority="67" w:unhideWhenUsed="0"/>
+    <w:lsdException w:name="Medium Grid 2 Accent 4" w:semiHidden="0" w:uiPriority="68" w:unhideWhenUsed="0"/>
+    <w:lsdException w:name="Medium Grid 3 Accent 4" w:semiHidden="0" w:uiPriority="69" w:unhideWhenUsed="0"/>
+    <w:lsdException w:name="Dark List Accent 4" w:semiHidden="0" w:uiPriority="70" w:unhideWhenUsed="0"/>
+    <w:lsdException w:name="Colorful Shading Accent 4" w:semiHidden="0" w:uiPriority="71" w:unhideWhenUsed="0"/>
+    <w:lsdException w:name="Colorful List Accent 4" w:semiHidden="0" w:uiPriority="72" w:unhideWhenUsed="0"/>
+    <w:lsdException w:name="Colorful Grid Accent 4" w:semiHidden="0" w:uiPriority="73" w:unhideWhenUsed="0"/>
+    <w:lsdException w:name="Light Shading Accent 5" w:semiHidden="0" w:uiPriority="60" w:unhideWhenUsed="0"/>
+    <w:lsdException w:name="Light List Accent 5" w:semiHidden="0" w:uiPriority="61" w:unhideWhenUsed="0"/>
+    <w:lsdException w:name="Light Grid Accent 5" w:semiHidden="0" w:uiPriority="62" w:unhideWhenUsed="0"/>
+    <w:lsdException w:name="Medium Shading 1 Accent 5" w:semiHidden="0" w:uiPriority="63" w:unhideWhenUsed="0"/>
+    <w:lsdException w:name="Medium Shading 2 Accent 5" w:semiHidden="0" w:uiPriority="64" w:unhideWhenUsed="0"/>
+    <w:lsdException w:name="Medium List 1 Accent 5" w:semiHidden="0" w:uiPriority="65" w:unhideWhenUsed="0"/>
+    <w:lsdException w:name="Medium List 2 Accent 5" w:semiHidden="0" w:uiPriority="66" w:unhideWhenUsed="0"/>
+    <w:lsdException w:name="Medium Grid 1 Accent 5" w:semiHidden="0" w:uiPriority="67" w:unhideWhenUsed="0"/>
+    <w:lsdException w:name="Medium Grid 2 Accent 5" w:semiHidden="0" w:uiPriority="68" w:unhideWhenUsed="0"/>
+    <w:lsdException w:name="Medium Grid 3 Accent 5" w:semiHidden="0" w:uiPriority="69" w:unhideWhenUsed="0"/>
+    <w:lsdException w:name="Dark List Accent 5" w:semiHidden="0" w:uiPriority="70" w:unhideWhenUsed="0"/>
+    <w:lsdException w:name="Colorful Shading Accent 5" w:semiHidden="0" w:uiPriority="71" w:unhideWhenUsed="0"/>
+    <w:lsdException w:name="Colorful List Accent 5" w:semiHidden="0" w:uiPriority="72" w:unhideWhenUsed="0"/>
+    <w:lsdException w:name="Colorful Grid Accent 5" w:semiHidden="0" w:uiPriority="73" w:unhideWhenUsed="0"/>
+    <w:lsdException w:name="Light Shading Accent 6" w:semiHidden="0" w:uiPriority="60" w:unhideWhenUsed="0"/>
+    <w:lsdException w:name="Light List Accent 6" w:semiHidden="0" w:uiPriority="61" w:unhideWhenUsed="0"/>
+    <w:lsdException w:name="Light Grid Accent 6" w:semiHidden="0" w:uiPriority="62" w:unhideWhenUsed="0"/>
+    <w:lsdException w:name="Medium Shading 1 Accent 6" w:semiHidden="0" w:uiPriority="63" w:unhideWhenUsed="0"/>
+    <w:lsdException w:name="Medium Shading 2 Accent 6" w:semiHidden="0" w:uiPriority="64" w:unhideWhenUsed="0"/>
+    <w:lsdException w:name="Medium List 1 Accent 6" w:semiHidden="0" w:uiPriority="65" w:unhideWhenUsed="0"/>
+    <w:lsdException w:name="Medium List 2 Accent 6" w:semiHidden="0" w:uiPriority="66" w:unhideWhenUsed="0"/>
+    <w:lsdException w:name="Medium Grid 1 Accent 6" w:semiHidden="0" w:uiPriority="67" w:unhideWhenUsed="0"/>
+    <w:lsdException w:name="Medium Grid 2 Accent 6" w:semiHidden="0" w:uiPriority="68" w:unhideWhenUsed="0"/>
+    <w:lsdException w:name="Medium Grid 3 Accent 6" w:semiHidden="0" w:uiPriority="69" w:unhideWhenUsed="0"/>
+    <w:lsdException w:name="Dark List Accent 6" w:semiHidden="0" w:uiPriority="70" w:unhideWhenUsed="0"/>
+    <w:lsdException w:name="Colorful Shading Accent 6" w:semiHidden="0" w:uiPriority="71" w:unhideWhenUsed="0"/>
+    <w:lsdException w:name="Colorful List Accent 6" w:semiHidden="0" w:uiPriority="72" w:unhideWhenUsed="0"/>
+    <w:lsdException w:name="Colorful Grid Accent 6" w:semiHidden="0" w:uiPriority="73" w:unhideWhenUsed="0"/>
+    <w:lsdException w:name="Subtle Emphasis" w:semiHidden="0" w:uiPriority="19" w:unhideWhenUsed="0" w:qFormat="1"/>
+    <w:lsdException w:name="Intense Emphasis" w:semiHidden="0" w:uiPriority="21" w:unhideWhenUsed="0" w:qFormat="1"/>
+    <w:lsdException w:name="Subtle Reference" w:semiHidden="0" w:uiPriority="31" w:unhideWhenUsed="0" w:qFormat="1"/>
+    <w:lsdException w:name="Intense Reference" w:semiHidden="0" w:uiPriority="32" w:unhideWhenUsed="0" w:qFormat="1"/>
+    <w:lsdException w:name="Book Title" w:semiHidden="0" w:uiPriority="33" w:unhideWhenUsed="0" w:qFormat="1"/>
+    <w:lsdException w:name="Bibliography" w:uiPriority="37"/>
+    <w:lsdException w:name="TOC Heading" w:uiPriority="39" w:qFormat="1"/>
+  </w:latentStyles>
+  <w:style w:type="paragraph" w:default="1" w:styleId="a">
+    <w:name w:val="Normal"/>
+    <w:qFormat/>
+    <w:pPr>
+      <w:widowControl w:val="0"/>
+      <w:jc w:val="both"/>
+    </w:pPr>
+  </w:style>
+  <w:style w:type="character" w:default="1" w:styleId="a0">
+    <w:name w:val="Default Paragraph Font"/>
+    <w:uiPriority w:val="1"/>
+    <w:semiHidden/>
+    <w:unhideWhenUsed/>
+  </w:style>
+  <w:style w:type="table" w:default="1" w:styleId="a1">
+    <w:name w:val="Normal Table"/>
+    <w:uiPriority w:val="99"/>
+    <w:semiHidden/>
+    <w:unhideWhenUsed/>
+    <w:tblPr>
+      <w:tblInd w:w="0" w:type="dxa"/>
+      <w:tblCellMar>
+        <w:top w:w="0" w:type="dxa"/>
+        <w:left w:w="108" w:type="dxa"/>
+        <w:bottom w:w="0" w:type="dxa"/>
+        <w:right w:w="108" w:type="dxa"/>
+      </w:tblCellMar>
+    </w:tblPr>
+  </w:style>
+  <w:style w:type="numbering" w:default="1" w:styleId="a2">
+    <w:name w:val="No List"/>
+    <w:uiPriority w:val="99"/>
+    <w:semiHidden/>
+    <w:unhideWhenUsed/>
+  </w:style>
+  <w:style w:type="paragraph" w:styleId="a3">
+    <w:name w:val="Title"/>
+    <w:basedOn w:val="a"/>
+    <w:next w:val="a"/>
+    <w:link w:val="Char"/>
+    <w:uiPriority w:val="10"/>
+    <w:qFormat/>
+    <w:rsid w:val="00BF65CD"/>
+    <w:pPr>
+      <w:spacing w:before="240" w:after="60"/>
+      <w:jc w:val="center"/>
+      <w:outlineLvl w:val="0"/>
+    </w:pPr>
+    <w:rPr>
+      <w:rFonts w:asciiTheme="majorHAnsi" w:eastAsia="宋体" w:hAnsiTheme="majorHAnsi" w:cstheme="majorBidi"/>
+      <w:b/>
+      <w:bCs/>
+      <w:sz w:val="32"/>
+      <w:szCs w:val="32"/>
+    </w:rPr>
+  </w:style>
+  <w:style w:type="character" w:customStyle="1" w:styleId="Char">
+    <w:name w:val="标题 Char"/>
+    <w:basedOn w:val="a0"/>
+    <w:link w:val="a3"/>
+    <w:uiPriority w:val="10"/>
+    <w:rsid w:val="00BF65CD"/>
+    <w:rPr>
+      <w:rFonts w:asciiTheme="majorHAnsi" w:eastAsia="宋体" w:hAnsiTheme="majorHAnsi" w:cstheme="majorBidi"/>
+      <w:b/>
+      <w:bCs/>
+      <w:sz w:val="32"/>
+      <w:szCs w:val="32"/>
+    </w:rPr>
+  </w:style>
+  <w:style w:type="character" w:customStyle="1" w:styleId="mi">
+    <w:name w:val="mi"/>
+    <w:basedOn w:val="a0"/>
+    <w:rsid w:val="00BF65CD"/>
+  </w:style>
+  <w:style w:type="character" w:customStyle="1" w:styleId="mo">
+    <w:name w:val="mo"/>
+    <w:basedOn w:val="a0"/>
+    <w:rsid w:val="00BF65CD"/>
+  </w:style>
+  <w:style w:type="character" w:customStyle="1" w:styleId="mn">
+    <w:name w:val="mn"/>
+    <w:basedOn w:val="a0"/>
+    <w:rsid w:val="00BF65CD"/>
+  </w:style>
+  <w:style w:type="paragraph" w:styleId="a4">
+    <w:name w:val="Balloon Text"/>
+    <w:basedOn w:val="a"/>
+    <w:link w:val="Char0"/>
+    <w:uiPriority w:val="99"/>
+    <w:semiHidden/>
+    <w:unhideWhenUsed/>
+    <w:rsid w:val="0061531B"/>
+    <w:rPr>
+      <w:sz w:val="18"/>
+      <w:szCs w:val="18"/>
+    </w:rPr>
+  </w:style>
+  <w:style w:type="character" w:customStyle="1" w:styleId="Char0">
+    <w:name w:val="批注框文本 Char"/>
+    <w:basedOn w:val="a0"/>
+    <w:link w:val="a4"/>
+    <w:uiPriority w:val="99"/>
+    <w:semiHidden/>
+    <w:rsid w:val="0061531B"/>
+    <w:rPr>
+      <w:sz w:val="18"/>
+      <w:szCs w:val="18"/>
+    </w:rPr>
+  </w:style>
+  <w:style w:type="paragraph" w:styleId="a5">
+    <w:name w:val="List Paragraph"/>
+    <w:basedOn w:val="a"/>
+    <w:uiPriority w:val="34"/>
+    <w:qFormat/>
+    <w:rsid w:val="00101C59"/>
+    <w:pPr>
+      <w:ind w:firstLineChars="200" w:firstLine="420"/>
+    </w:pPr>
+  </w:style>
+  <w:style w:type="character" w:styleId="a6">
+    <w:name w:val="Hyperlink"/>
+    <w:basedOn w:val="a0"/>
+    <w:uiPriority w:val="99"/>
+    <w:unhideWhenUsed/>
+    <w:rsid w:val="00101C59"/>
+    <w:rPr>
+      <w:color w:val="0563C1" w:themeColor="hyperlink"/>
+      <w:u w:val="single"/>
+    </w:rPr>
   </w:style>
 </w:styles>
 </file>
@@ -3596,7 +4138,7 @@
   <a:extraClrSchemeLst/>
   <a:extLst>
     <a:ext uri="{05A4C25C-085E-4340-85A3-A5531E510DB2}">
-      <thm15:themeFamily xmlns:thm15="http://schemas.microsoft.com/office/thememl/2012/main" name="Office Theme" id="{62F939B6-93AF-4DB8-9C6B-D6C7DFDC589F}" vid="{4A3C46E8-61CC-4603-A589-7422A47A8E4A}"/>
+      <thm15:themeFamily xmlns:thm15="http://schemas.microsoft.com/office/thememl/2012/main" xmlns="" name="Office Theme" id="{62F939B6-93AF-4DB8-9C6B-D6C7DFDC589F}" vid="{4A3C46E8-61CC-4603-A589-7422A47A8E4A}"/>
     </a:ext>
   </a:extLst>
 </a:theme>

</xml_diff>